<commit_message>
introdução e descrição :white_check_mark:
</commit_message>
<xml_diff>
--- a/Projeto2/docs/report.docx
+++ b/Projeto2/docs/report.docx
@@ -136,6 +136,7 @@
       <w:r>
         <w:rPr>
           <w:noProof/>
+          <w:lang w:eastAsia="en-GB"/>
         </w:rPr>
         <mc:AlternateContent>
           <mc:Choice Requires="wps">
@@ -1033,33 +1034,122 @@
           <w:rFonts w:cs="Times New Roman"/>
           <w:lang w:val="pt-PT"/>
         </w:rPr>
-        <w:t>O projeto foi desenvolvido no âmbito da unidade curricular de Programação em Lógica de 3º ano do curso Mestrado Integrado em Engenharia Informática e de Computação. Este</w:t>
-      </w:r>
-      <w:r>
-        <w:rPr>
-          <w:rFonts w:cs="Times New Roman"/>
-          <w:lang w:val="pt-PT"/>
-        </w:rPr>
-        <w:t xml:space="preserve"> consiste</w:t>
-      </w:r>
-      <w:r>
-        <w:rPr>
-          <w:rFonts w:cs="Times New Roman"/>
-          <w:lang w:val="pt-PT"/>
-        </w:rPr>
-        <w:t>........</w:t>
+        <w:t xml:space="preserve">O projeto foi desenvolvido no âmbito da unidade curricular de Programação em Lógica de 3º ano do curso Mestrado Integrado em Engenharia Informática e de Computação. </w:t>
+      </w:r>
+      <w:r>
+        <w:rPr>
+          <w:rFonts w:cs="Times New Roman"/>
+          <w:lang w:val="pt-PT"/>
+        </w:rPr>
+        <w:t>Para tal, foi necessário</w:t>
+      </w:r>
+      <w:r>
+        <w:rPr>
+          <w:rFonts w:cs="Times New Roman"/>
+          <w:lang w:val="pt-PT"/>
+        </w:rPr>
+        <w:t xml:space="preserve"> </w:t>
+      </w:r>
+      <w:r>
+        <w:rPr>
+          <w:rFonts w:cs="Times New Roman"/>
+          <w:lang w:val="pt-PT"/>
+        </w:rPr>
+        <w:t>implementar</w:t>
+      </w:r>
+      <w:r>
+        <w:rPr>
+          <w:rFonts w:cs="Times New Roman"/>
+          <w:lang w:val="pt-PT"/>
+        </w:rPr>
+        <w:t xml:space="preserve"> uma </w:t>
+      </w:r>
+      <w:r>
+        <w:rPr>
+          <w:rFonts w:cs="Times New Roman"/>
+          <w:lang w:val="pt-PT"/>
+        </w:rPr>
+        <w:t xml:space="preserve">possível </w:t>
+      </w:r>
+      <w:r>
+        <w:rPr>
+          <w:rFonts w:cs="Times New Roman"/>
+          <w:lang w:val="pt-PT"/>
+        </w:rPr>
+        <w:t>r</w:t>
+      </w:r>
+      <w:r>
+        <w:rPr>
+          <w:rFonts w:cs="Times New Roman"/>
+          <w:lang w:val="pt-PT"/>
+        </w:rPr>
+        <w:t>esolução</w:t>
+      </w:r>
+      <w:r>
+        <w:rPr>
+          <w:rFonts w:cs="Times New Roman"/>
+          <w:lang w:val="pt-PT"/>
+        </w:rPr>
+        <w:t xml:space="preserve"> para</w:t>
+      </w:r>
+      <w:r>
+        <w:rPr>
+          <w:rFonts w:cs="Times New Roman"/>
+          <w:lang w:val="pt-PT"/>
+        </w:rPr>
+        <w:t xml:space="preserve"> um problema de decisão ou otimização em </w:t>
+      </w:r>
+      <w:proofErr w:type="spellStart"/>
+      <w:r>
+        <w:rPr>
+          <w:rFonts w:cs="Times New Roman"/>
+          <w:lang w:val="pt-PT"/>
+        </w:rPr>
+        <w:t>Prolog</w:t>
+      </w:r>
+      <w:proofErr w:type="spellEnd"/>
+      <w:r>
+        <w:rPr>
+          <w:rFonts w:cs="Times New Roman"/>
+          <w:lang w:val="pt-PT"/>
+        </w:rPr>
+        <w:t>, com restrições. O grupo escolheu um problema de otimização, denominado por Redistribuição de Público.</w:t>
       </w:r>
     </w:p>
     <w:p>
       <w:pPr>
         <w:jc w:val="both"/>
         <w:rPr>
-          <w:rFonts w:cs="Times New Roman"/>
-          <w:lang w:val="pt-PT"/>
-        </w:rPr>
-      </w:pPr>
-      <w:bookmarkStart w:id="0" w:name="_GoBack"/>
-      <w:bookmarkEnd w:id="0"/>
+          <w:lang w:val="pt-PT"/>
+        </w:rPr>
+      </w:pPr>
+      <w:r>
+        <w:rPr>
+          <w:rFonts w:cs="Times New Roman"/>
+          <w:lang w:val="pt-PT"/>
+        </w:rPr>
+        <w:tab/>
+      </w:r>
+      <w:r>
+        <w:rPr>
+          <w:rFonts w:cs="Times New Roman"/>
+          <w:lang w:val="pt-PT"/>
+        </w:rPr>
+        <w:t>O problema de otimização escolhido consiste</w:t>
+      </w:r>
+      <w:r>
+        <w:rPr>
+          <w:rFonts w:cs="Times New Roman"/>
+          <w:lang w:val="pt-PT"/>
+        </w:rPr>
+        <w:t xml:space="preserve"> no ajuste da distribuição de lugares de um concerto, isto é, visto alguns grupos de pessoas, por exemplo amigos, não terem conseguido ficar juntos, o objetivo deste projeto é elaborar uma resolução que obtenha o menor conjunto de trocas necessárias para que todos estes grupos de pessoas fiquem em </w:t>
+      </w:r>
+      <w:r>
+        <w:rPr>
+          <w:lang w:val="pt-PT"/>
+        </w:rPr>
+        <w:t>lugares contíguos.</w:t>
+      </w:r>
     </w:p>
     <w:p>
       <w:pPr>
@@ -1400,7 +1490,21 @@
           <w:rFonts w:cs="Times New Roman"/>
           <w:lang w:val="pt-PT"/>
         </w:rPr>
-        <w:t>) utilizada ou implementada, nomeadamente no que diz respeito à ordenação de variáveis e valores.</w:t>
+        <w:t xml:space="preserve">) utilizada ou implementada, nomeadamente no que diz respeito à </w:t>
+      </w:r>
+      <w:r>
+        <w:rPr>
+          <w:rFonts w:cs="Times New Roman"/>
+          <w:lang w:val="pt-PT"/>
+        </w:rPr>
+        <w:t>ordenação</w:t>
+      </w:r>
+      <w:r>
+        <w:rPr>
+          <w:rFonts w:cs="Times New Roman"/>
+          <w:lang w:val="pt-PT"/>
+        </w:rPr>
+        <w:t xml:space="preserve"> de variáveis e valores.</w:t>
       </w:r>
     </w:p>
     <w:p>
@@ -1677,66 +1781,16 @@
     </w:p>
     <w:p>
       <w:pPr>
-        <w:widowControl w:val="0"/>
-        <w:autoSpaceDE w:val="0"/>
-        <w:autoSpaceDN w:val="0"/>
-        <w:adjustRightInd w:val="0"/>
-        <w:spacing w:after="240" w:line="280" w:lineRule="atLeast"/>
         <w:rPr>
           <w:rFonts w:ascii="Times" w:hAnsi="Times" w:cs="Times"/>
           <w:color w:val="000000"/>
           <w:lang w:val="pt-PT"/>
         </w:rPr>
       </w:pPr>
-    </w:p>
-    <w:p>
-      <w:pPr>
-        <w:widowControl w:val="0"/>
-        <w:autoSpaceDE w:val="0"/>
-        <w:autoSpaceDN w:val="0"/>
-        <w:adjustRightInd w:val="0"/>
-        <w:spacing w:after="240" w:line="300" w:lineRule="atLeast"/>
+      <w:r>
         <w:rPr>
           <w:rFonts w:ascii="Times" w:hAnsi="Times" w:cs="Times"/>
           <w:color w:val="000000"/>
-          <w:sz w:val="15"/>
-          <w:lang w:val="pt-PT"/>
-        </w:rPr>
-      </w:pPr>
-      <w:r>
-        <w:rPr>
-          <w:rFonts w:ascii="Trebuchet MS" w:hAnsi="Trebuchet MS" w:cs="Trebuchet MS"/>
-          <w:color w:val="000000"/>
-          <w:sz w:val="16"/>
-          <w:szCs w:val="26"/>
-          <w:highlight w:val="yellow"/>
-          <w:lang w:val="pt-PT"/>
-        </w:rPr>
-        <w:t>Descrição dos objetivos e motivação do trabalho, referência sucinta ao problema em análise (idealmente, referência a outros trabalhos sobre o mesmo problema e sua abordagem), e descrição sucinta da estrutura do resto do artigo.</w:t>
-      </w:r>
-      <w:r>
-        <w:rPr>
-          <w:rFonts w:ascii="Trebuchet MS" w:hAnsi="Trebuchet MS" w:cs="Trebuchet MS"/>
-          <w:color w:val="000000"/>
-          <w:sz w:val="16"/>
-          <w:szCs w:val="26"/>
-          <w:lang w:val="pt-PT"/>
-        </w:rPr>
-        <w:t xml:space="preserve"> </w:t>
-      </w:r>
-    </w:p>
-    <w:p>
-      <w:pPr>
-        <w:rPr>
-          <w:rFonts w:ascii="Times" w:hAnsi="Times" w:cs="Times"/>
-          <w:color w:val="000000"/>
-          <w:lang w:val="pt-PT"/>
-        </w:rPr>
-      </w:pPr>
-      <w:r>
-        <w:rPr>
-          <w:rFonts w:ascii="Times" w:hAnsi="Times" w:cs="Times"/>
-          <w:color w:val="000000"/>
           <w:lang w:val="pt-PT"/>
         </w:rPr>
         <w:br w:type="page"/>
@@ -1772,6 +1826,189 @@
           <w:rFonts w:cs="Times New Roman"/>
           <w:lang w:val="pt-PT"/>
         </w:rPr>
+        <w:t>Redistribuição de Público é um problema de otimização</w:t>
+      </w:r>
+      <w:r>
+        <w:rPr>
+          <w:rFonts w:cs="Times New Roman"/>
+          <w:lang w:val="pt-PT"/>
+        </w:rPr>
+        <w:t>.</w:t>
+      </w:r>
+      <w:r>
+        <w:rPr>
+          <w:rFonts w:cs="Times New Roman"/>
+          <w:lang w:val="pt-PT"/>
+        </w:rPr>
+        <w:t xml:space="preserve"> Este problema retrata a situação na qual f</w:t>
+      </w:r>
+      <w:r>
+        <w:rPr>
+          <w:lang w:val="pt-PT"/>
+        </w:rPr>
+        <w:t>oram vendidos todos os bilhetes disponíveis par</w:t>
+      </w:r>
+      <w:r>
+        <w:rPr>
+          <w:lang w:val="pt-PT"/>
+        </w:rPr>
+        <w:t>a um concerto na Casa da Música, e c</w:t>
+      </w:r>
+      <w:r>
+        <w:rPr>
+          <w:lang w:val="pt-PT"/>
+        </w:rPr>
+        <w:t xml:space="preserve">ada bilhete tem um lugar específico. </w:t>
+      </w:r>
+      <w:r>
+        <w:rPr>
+          <w:lang w:val="pt-PT"/>
+        </w:rPr>
+        <w:t>Infelizmente, a</w:t>
+      </w:r>
+      <w:r>
+        <w:rPr>
+          <w:lang w:val="pt-PT"/>
+        </w:rPr>
+        <w:t>lguns grupos de pessoas</w:t>
+      </w:r>
+      <w:r>
+        <w:rPr>
+          <w:lang w:val="pt-PT"/>
+        </w:rPr>
+        <w:t>, por exemplo, amigos ou familiares,</w:t>
+      </w:r>
+      <w:r>
+        <w:rPr>
+          <w:lang w:val="pt-PT"/>
+        </w:rPr>
+        <w:t xml:space="preserve"> não conseguiram lugares contíguos, sujeitando-se a ficarem em lugares dispersos da sala.</w:t>
+      </w:r>
+    </w:p>
+    <w:p>
+      <w:pPr>
+        <w:ind w:firstLine="432"/>
+        <w:jc w:val="both"/>
+        <w:rPr>
+          <w:lang w:val="pt-PT"/>
+        </w:rPr>
+      </w:pPr>
+      <w:r>
+        <w:rPr>
+          <w:lang w:val="pt-PT"/>
+        </w:rPr>
+        <w:t>Portanto, p</w:t>
+      </w:r>
+      <w:r>
+        <w:rPr>
+          <w:lang w:val="pt-PT"/>
+        </w:rPr>
+        <w:t>retende-se obter o menor conjunto de trocas necessárias de modo a que todos os grupos de pessoas fiquem em lugares contíguos. As mudanças a efetuar devem igualmente ter o menor impacto possível, isto é, as pessoas a mudar devem sê-lo para o lugar mais próximo possível que permita obter uma solução válida.</w:t>
+      </w:r>
+    </w:p>
+    <w:p>
+      <w:pPr>
+        <w:jc w:val="both"/>
+        <w:rPr>
+          <w:rFonts w:cs="Times New Roman"/>
+          <w:lang w:val="pt-PT"/>
+        </w:rPr>
+      </w:pPr>
+    </w:p>
+    <w:p>
+      <w:pPr>
+        <w:rPr>
+          <w:lang w:val="pt-PT"/>
+        </w:rPr>
+      </w:pPr>
+      <w:r>
+        <w:rPr>
+          <w:lang w:val="pt-PT"/>
+        </w:rPr>
+        <w:br w:type="page"/>
+      </w:r>
+    </w:p>
+    <w:p>
+      <w:pPr>
+        <w:pStyle w:val="Heading1"/>
+      </w:pPr>
+      <w:r>
+        <w:t>Abordagem</w:t>
+      </w:r>
+    </w:p>
+    <w:p>
+      <w:pPr>
+        <w:rPr>
+          <w:rFonts w:cs="Times New Roman"/>
+          <w:lang w:val="pt-PT"/>
+        </w:rPr>
+      </w:pPr>
+    </w:p>
+    <w:p>
+      <w:pPr>
+        <w:jc w:val="both"/>
+        <w:rPr>
+          <w:rFonts w:cs="Times New Roman"/>
+          <w:lang w:val="pt-PT"/>
+        </w:rPr>
+      </w:pPr>
+      <w:r>
+        <w:rPr>
+          <w:rFonts w:cs="Times New Roman"/>
+          <w:lang w:val="pt-PT"/>
+        </w:rPr>
+        <w:t>Julieta</w:t>
+      </w:r>
+      <w:r>
+        <w:rPr>
+          <w:rFonts w:cs="Times New Roman"/>
+          <w:lang w:val="pt-PT"/>
+        </w:rPr>
+        <w:t>.</w:t>
+      </w:r>
+    </w:p>
+    <w:p>
+      <w:pPr>
+        <w:rPr>
+          <w:lang w:val="pt-PT"/>
+        </w:rPr>
+      </w:pPr>
+    </w:p>
+    <w:p>
+      <w:pPr>
+        <w:pStyle w:val="Heading2"/>
+        <w:rPr>
+          <w:lang w:val="pt-PT"/>
+        </w:rPr>
+      </w:pPr>
+      <w:r>
+        <w:rPr>
+          <w:lang w:val="pt-PT"/>
+        </w:rPr>
+        <w:t>Variáveis de Decisão</w:t>
+      </w:r>
+    </w:p>
+    <w:p>
+      <w:pPr>
+        <w:rPr>
+          <w:rFonts w:cs="Times New Roman"/>
+          <w:lang w:val="pt-PT"/>
+        </w:rPr>
+      </w:pPr>
+    </w:p>
+    <w:p>
+      <w:pPr>
+        <w:jc w:val="both"/>
+        <w:rPr>
+          <w:rFonts w:cs="Times New Roman"/>
+          <w:lang w:val="pt-PT"/>
+        </w:rPr>
+      </w:pPr>
+      <w:r>
+        <w:rPr>
+          <w:rFonts w:cs="Times New Roman"/>
+          <w:lang w:val="pt-PT"/>
+        </w:rPr>
         <w:t>Texto.</w:t>
       </w:r>
     </w:p>
@@ -1781,6 +2018,141 @@
           <w:lang w:val="pt-PT"/>
         </w:rPr>
       </w:pPr>
+    </w:p>
+    <w:p>
+      <w:pPr>
+        <w:pStyle w:val="Heading2"/>
+        <w:rPr>
+          <w:lang w:val="pt-PT"/>
+        </w:rPr>
+      </w:pPr>
+      <w:r>
+        <w:rPr>
+          <w:lang w:val="pt-PT"/>
+        </w:rPr>
+        <w:t>Restrições</w:t>
+      </w:r>
+    </w:p>
+    <w:p>
+      <w:pPr>
+        <w:rPr>
+          <w:rFonts w:cs="Times New Roman"/>
+          <w:lang w:val="pt-PT"/>
+        </w:rPr>
+      </w:pPr>
+    </w:p>
+    <w:p>
+      <w:pPr>
+        <w:jc w:val="both"/>
+        <w:rPr>
+          <w:rFonts w:cs="Times New Roman"/>
+          <w:lang w:val="pt-PT"/>
+        </w:rPr>
+      </w:pPr>
+      <w:r>
+        <w:rPr>
+          <w:rFonts w:cs="Times New Roman"/>
+          <w:lang w:val="pt-PT"/>
+        </w:rPr>
+        <w:t>Texto.</w:t>
+      </w:r>
+    </w:p>
+    <w:p>
+      <w:pPr>
+        <w:rPr>
+          <w:lang w:val="pt-PT"/>
+        </w:rPr>
+      </w:pPr>
+    </w:p>
+    <w:p>
+      <w:pPr>
+        <w:pStyle w:val="Heading2"/>
+        <w:rPr>
+          <w:lang w:val="pt-PT"/>
+        </w:rPr>
+      </w:pPr>
+      <w:r>
+        <w:rPr>
+          <w:lang w:val="pt-PT"/>
+        </w:rPr>
+        <w:t>Função de Avaliação</w:t>
+      </w:r>
+    </w:p>
+    <w:p>
+      <w:pPr>
+        <w:rPr>
+          <w:rFonts w:cs="Times New Roman"/>
+          <w:lang w:val="pt-PT"/>
+        </w:rPr>
+      </w:pPr>
+    </w:p>
+    <w:p>
+      <w:pPr>
+        <w:jc w:val="both"/>
+        <w:rPr>
+          <w:rFonts w:cs="Times New Roman"/>
+          <w:lang w:val="pt-PT"/>
+        </w:rPr>
+      </w:pPr>
+      <w:r>
+        <w:rPr>
+          <w:rFonts w:cs="Times New Roman"/>
+          <w:lang w:val="pt-PT"/>
+        </w:rPr>
+        <w:t>Texto.</w:t>
+      </w:r>
+    </w:p>
+    <w:p>
+      <w:pPr>
+        <w:rPr>
+          <w:lang w:val="pt-PT"/>
+        </w:rPr>
+      </w:pPr>
+    </w:p>
+    <w:p>
+      <w:pPr>
+        <w:pStyle w:val="Heading2"/>
+        <w:rPr>
+          <w:lang w:val="pt-PT"/>
+        </w:rPr>
+      </w:pPr>
+      <w:r>
+        <w:rPr>
+          <w:lang w:val="pt-PT"/>
+        </w:rPr>
+        <w:t>Estratégia de Pesquisa</w:t>
+      </w:r>
+    </w:p>
+    <w:p>
+      <w:pPr>
+        <w:rPr>
+          <w:rFonts w:cs="Times New Roman"/>
+          <w:lang w:val="pt-PT"/>
+        </w:rPr>
+      </w:pPr>
+    </w:p>
+    <w:p>
+      <w:pPr>
+        <w:jc w:val="both"/>
+        <w:rPr>
+          <w:rFonts w:cs="Times New Roman"/>
+          <w:lang w:val="pt-PT"/>
+        </w:rPr>
+      </w:pPr>
+      <w:r>
+        <w:rPr>
+          <w:rFonts w:cs="Times New Roman"/>
+          <w:lang w:val="pt-PT"/>
+        </w:rPr>
+        <w:t>Texto.</w:t>
+      </w:r>
+    </w:p>
+    <w:p>
+      <w:pPr>
+        <w:rPr>
+          <w:lang w:val="pt-PT"/>
+        </w:rPr>
+      </w:pPr>
       <w:r>
         <w:rPr>
           <w:lang w:val="pt-PT"/>
@@ -1793,7 +2165,7 @@
         <w:pStyle w:val="Heading1"/>
       </w:pPr>
       <w:r>
-        <w:t>Abordagem</w:t>
+        <w:t>Visualização da Solução</w:t>
       </w:r>
     </w:p>
     <w:p>
@@ -1817,28 +2189,35 @@
           <w:rFonts w:cs="Times New Roman"/>
           <w:lang w:val="pt-PT"/>
         </w:rPr>
-        <w:t>Texto.</w:t>
-      </w:r>
-    </w:p>
-    <w:p>
-      <w:pPr>
-        <w:rPr>
-          <w:lang w:val="pt-PT"/>
-        </w:rPr>
-      </w:pPr>
-    </w:p>
-    <w:p>
-      <w:pPr>
-        <w:pStyle w:val="Heading2"/>
-        <w:rPr>
-          <w:lang w:val="pt-PT"/>
-        </w:rPr>
-      </w:pPr>
-      <w:r>
-        <w:rPr>
-          <w:lang w:val="pt-PT"/>
-        </w:rPr>
-        <w:t>Variáveis de Decisão</w:t>
+        <w:t>Sofia</w:t>
+      </w:r>
+      <w:r>
+        <w:rPr>
+          <w:rFonts w:cs="Times New Roman"/>
+          <w:lang w:val="pt-PT"/>
+        </w:rPr>
+        <w:t>.</w:t>
+      </w:r>
+    </w:p>
+    <w:p>
+      <w:pPr>
+        <w:rPr>
+          <w:lang w:val="pt-PT"/>
+        </w:rPr>
+      </w:pPr>
+      <w:r>
+        <w:rPr>
+          <w:lang w:val="pt-PT"/>
+        </w:rPr>
+        <w:br w:type="page"/>
+      </w:r>
+    </w:p>
+    <w:p>
+      <w:pPr>
+        <w:pStyle w:val="Heading1"/>
+      </w:pPr>
+      <w:r>
+        <w:t>Resultados</w:t>
       </w:r>
     </w:p>
     <w:p>
@@ -1862,28 +2241,35 @@
           <w:rFonts w:cs="Times New Roman"/>
           <w:lang w:val="pt-PT"/>
         </w:rPr>
-        <w:t>Texto.</w:t>
-      </w:r>
-    </w:p>
-    <w:p>
-      <w:pPr>
-        <w:rPr>
-          <w:lang w:val="pt-PT"/>
-        </w:rPr>
-      </w:pPr>
-    </w:p>
-    <w:p>
-      <w:pPr>
-        <w:pStyle w:val="Heading2"/>
-        <w:rPr>
-          <w:lang w:val="pt-PT"/>
-        </w:rPr>
-      </w:pPr>
-      <w:r>
-        <w:rPr>
-          <w:lang w:val="pt-PT"/>
-        </w:rPr>
-        <w:t>Restrições</w:t>
+        <w:t>Julieta</w:t>
+      </w:r>
+      <w:r>
+        <w:rPr>
+          <w:rFonts w:cs="Times New Roman"/>
+          <w:lang w:val="pt-PT"/>
+        </w:rPr>
+        <w:t>.</w:t>
+      </w:r>
+    </w:p>
+    <w:p>
+      <w:pPr>
+        <w:rPr>
+          <w:lang w:val="pt-PT"/>
+        </w:rPr>
+      </w:pPr>
+      <w:r>
+        <w:rPr>
+          <w:lang w:val="pt-PT"/>
+        </w:rPr>
+        <w:br w:type="page"/>
+      </w:r>
+    </w:p>
+    <w:p>
+      <w:pPr>
+        <w:pStyle w:val="Heading1"/>
+      </w:pPr>
+      <w:r>
+        <w:t>Conclusões e Trabalho Futuro</w:t>
       </w:r>
     </w:p>
     <w:p>
@@ -1902,237 +2288,58 @@
           <w:lang w:val="pt-PT"/>
         </w:rPr>
       </w:pPr>
-      <w:r>
-        <w:rPr>
-          <w:rFonts w:cs="Times New Roman"/>
-          <w:lang w:val="pt-PT"/>
-        </w:rPr>
-        <w:t>Texto.</w:t>
-      </w:r>
-    </w:p>
-    <w:p>
-      <w:pPr>
-        <w:rPr>
-          <w:lang w:val="pt-PT"/>
-        </w:rPr>
-      </w:pPr>
-    </w:p>
-    <w:p>
-      <w:pPr>
-        <w:pStyle w:val="Heading2"/>
-        <w:rPr>
-          <w:lang w:val="pt-PT"/>
-        </w:rPr>
-      </w:pPr>
-      <w:r>
-        <w:rPr>
-          <w:lang w:val="pt-PT"/>
-        </w:rPr>
-        <w:t>Função de Avaliação</w:t>
-      </w:r>
-    </w:p>
-    <w:p>
-      <w:pPr>
-        <w:rPr>
-          <w:rFonts w:cs="Times New Roman"/>
-          <w:lang w:val="pt-PT"/>
-        </w:rPr>
-      </w:pPr>
-    </w:p>
-    <w:p>
-      <w:pPr>
+      <w:bookmarkStart w:id="0" w:name="_GoBack"/>
+      <w:r>
+        <w:rPr>
+          <w:rFonts w:cs="Times New Roman"/>
+          <w:lang w:val="pt-PT"/>
+        </w:rPr>
+        <w:t>Texto</w:t>
+      </w:r>
+      <w:bookmarkEnd w:id="0"/>
+      <w:r>
+        <w:rPr>
+          <w:rFonts w:cs="Times New Roman"/>
+          <w:lang w:val="pt-PT"/>
+        </w:rPr>
+        <w:t>.</w:t>
+      </w:r>
+    </w:p>
+    <w:p>
+      <w:pPr>
+        <w:rPr>
+          <w:lang w:val="pt-PT"/>
+        </w:rPr>
+      </w:pPr>
+    </w:p>
+    <w:p>
+      <w:pPr>
+        <w:rPr>
+          <w:lang w:val="pt-PT"/>
+        </w:rPr>
+      </w:pPr>
+    </w:p>
+    <w:p>
+      <w:pPr>
+        <w:pStyle w:val="ListParagraph"/>
+        <w:numPr>
+          <w:ilvl w:val="0"/>
+          <w:numId w:val="6"/>
+        </w:numPr>
         <w:jc w:val="both"/>
         <w:rPr>
           <w:rFonts w:cs="Times New Roman"/>
-          <w:lang w:val="pt-PT"/>
-        </w:rPr>
-      </w:pPr>
-      <w:r>
-        <w:rPr>
-          <w:rFonts w:cs="Times New Roman"/>
-          <w:lang w:val="pt-PT"/>
-        </w:rPr>
-        <w:t>Texto.</w:t>
-      </w:r>
-    </w:p>
-    <w:p>
-      <w:pPr>
-        <w:rPr>
-          <w:lang w:val="pt-PT"/>
-        </w:rPr>
-      </w:pPr>
-    </w:p>
-    <w:p>
-      <w:pPr>
-        <w:pStyle w:val="Heading2"/>
-        <w:rPr>
-          <w:lang w:val="pt-PT"/>
-        </w:rPr>
-      </w:pPr>
-      <w:r>
-        <w:rPr>
-          <w:lang w:val="pt-PT"/>
-        </w:rPr>
-        <w:t>Estratégia de Pesquisa</w:t>
-      </w:r>
-    </w:p>
-    <w:p>
-      <w:pPr>
-        <w:rPr>
-          <w:rFonts w:cs="Times New Roman"/>
-          <w:lang w:val="pt-PT"/>
-        </w:rPr>
-      </w:pPr>
-    </w:p>
-    <w:p>
-      <w:pPr>
-        <w:jc w:val="both"/>
-        <w:rPr>
-          <w:rFonts w:cs="Times New Roman"/>
-          <w:lang w:val="pt-PT"/>
-        </w:rPr>
-      </w:pPr>
-      <w:r>
-        <w:rPr>
-          <w:rFonts w:cs="Times New Roman"/>
-          <w:lang w:val="pt-PT"/>
-        </w:rPr>
-        <w:t>Texto.</w:t>
-      </w:r>
-    </w:p>
-    <w:p>
-      <w:pPr>
-        <w:rPr>
-          <w:lang w:val="pt-PT"/>
-        </w:rPr>
-      </w:pPr>
-      <w:r>
-        <w:rPr>
-          <w:lang w:val="pt-PT"/>
-        </w:rPr>
-        <w:br w:type="page"/>
-      </w:r>
-    </w:p>
-    <w:p>
-      <w:pPr>
-        <w:pStyle w:val="Heading1"/>
-      </w:pPr>
-      <w:r>
-        <w:t>Visualização da Solução</w:t>
-      </w:r>
-    </w:p>
-    <w:p>
-      <w:pPr>
-        <w:rPr>
-          <w:rFonts w:cs="Times New Roman"/>
-          <w:lang w:val="pt-PT"/>
-        </w:rPr>
-      </w:pPr>
-    </w:p>
-    <w:p>
-      <w:pPr>
-        <w:jc w:val="both"/>
-        <w:rPr>
-          <w:rFonts w:cs="Times New Roman"/>
-          <w:lang w:val="pt-PT"/>
-        </w:rPr>
-      </w:pPr>
-      <w:r>
-        <w:rPr>
-          <w:rFonts w:cs="Times New Roman"/>
-          <w:lang w:val="pt-PT"/>
-        </w:rPr>
-        <w:t>Texto.</w:t>
-      </w:r>
-    </w:p>
-    <w:p>
-      <w:pPr>
-        <w:rPr>
-          <w:lang w:val="pt-PT"/>
-        </w:rPr>
-      </w:pPr>
-      <w:r>
-        <w:rPr>
-          <w:lang w:val="pt-PT"/>
-        </w:rPr>
-        <w:br w:type="page"/>
-      </w:r>
-    </w:p>
-    <w:p>
-      <w:pPr>
-        <w:pStyle w:val="Heading1"/>
-      </w:pPr>
-      <w:r>
-        <w:t>Resultados</w:t>
-      </w:r>
-    </w:p>
-    <w:p>
-      <w:pPr>
-        <w:rPr>
-          <w:rFonts w:cs="Times New Roman"/>
-          <w:lang w:val="pt-PT"/>
-        </w:rPr>
-      </w:pPr>
-    </w:p>
-    <w:p>
-      <w:pPr>
-        <w:jc w:val="both"/>
-        <w:rPr>
-          <w:rFonts w:cs="Times New Roman"/>
-          <w:lang w:val="pt-PT"/>
-        </w:rPr>
-      </w:pPr>
-      <w:r>
-        <w:rPr>
-          <w:rFonts w:cs="Times New Roman"/>
-          <w:lang w:val="pt-PT"/>
-        </w:rPr>
-        <w:t>Texto.</w:t>
-      </w:r>
-    </w:p>
-    <w:p>
-      <w:pPr>
-        <w:rPr>
-          <w:lang w:val="pt-PT"/>
-        </w:rPr>
-      </w:pPr>
-      <w:r>
-        <w:rPr>
-          <w:lang w:val="pt-PT"/>
-        </w:rPr>
-        <w:br w:type="page"/>
-      </w:r>
-    </w:p>
-    <w:p>
-      <w:pPr>
-        <w:pStyle w:val="Heading1"/>
-      </w:pPr>
-      <w:r>
-        <w:t>Conclusões e Trabalho Futuro</w:t>
-      </w:r>
-    </w:p>
-    <w:p>
-      <w:pPr>
-        <w:rPr>
-          <w:rFonts w:cs="Times New Roman"/>
-          <w:lang w:val="pt-PT"/>
-        </w:rPr>
-      </w:pPr>
-    </w:p>
-    <w:p>
-      <w:pPr>
-        <w:jc w:val="both"/>
-        <w:rPr>
-          <w:rFonts w:cs="Times New Roman"/>
-          <w:lang w:val="pt-PT"/>
-        </w:rPr>
-      </w:pPr>
-      <w:r>
-        <w:rPr>
-          <w:rFonts w:cs="Times New Roman"/>
-          <w:lang w:val="pt-PT"/>
-        </w:rPr>
-        <w:t>Texto.</w:t>
+          <w:highlight w:val="yellow"/>
+          <w:lang w:val="pt-PT"/>
+        </w:rPr>
+      </w:pPr>
+      <w:r>
+        <w:rPr>
+          <w:rFonts w:cs="Times New Roman"/>
+          <w:highlight w:val="yellow"/>
+          <w:lang w:val="pt-PT"/>
+        </w:rPr>
+        <w:t>conclusões retiradas deste projeto, resultados obtidos, vantagens e limitações da solução proposta, aspetos a melhorar.</w:t>
       </w:r>
     </w:p>
     <w:p>
@@ -3943,7 +4150,7 @@
 </file>
 
 <file path=customXml/itemProps1.xml><?xml version="1.0" encoding="utf-8"?>
-<ds:datastoreItem xmlns:ds="http://schemas.openxmlformats.org/officeDocument/2006/customXml" ds:itemID="{F170AF66-A6AE-BD43-93DA-DEC65B0AF8C6}">
+<ds:datastoreItem xmlns:ds="http://schemas.openxmlformats.org/officeDocument/2006/customXml" ds:itemID="{08A8DB80-6A1E-2E45-8930-54280406F3A6}">
   <ds:schemaRefs>
     <ds:schemaRef ds:uri="http://schemas.openxmlformats.org/officeDocument/2006/bibliography"/>
   </ds:schemaRefs>

</xml_diff>

<commit_message>
acabado, sujeito a alterações
</commit_message>
<xml_diff>
--- a/Projeto2/docs/report.docx
+++ b/Projeto2/docs/report.docx
@@ -224,16 +224,16 @@
                               </w:rPr>
                               <w:t xml:space="preserve">Grupo </w:t>
                             </w:r>
-                            <w:proofErr w:type="spellStart"/>
                             <w:r>
                               <w:rPr>
                                 <w:rFonts w:cs="Times New Roman"/>
                                 <w:color w:val="000000"/>
                                 <w:szCs w:val="20"/>
                               </w:rPr>
-                              <w:t>Redistribuicao</w:t>
+                              <w:t>Redistribuição</w:t>
                             </w:r>
-                            <w:proofErr w:type="spellEnd"/>
+                            <w:bookmarkStart w:id="0" w:name="_GoBack"/>
+                            <w:bookmarkEnd w:id="0"/>
                             <w:r>
                               <w:rPr>
                                 <w:rFonts w:cs="Times New Roman"/>
@@ -702,16 +702,16 @@
                         </w:rPr>
                         <w:t xml:space="preserve">Grupo </w:t>
                       </w:r>
-                      <w:proofErr w:type="spellStart"/>
                       <w:r>
                         <w:rPr>
                           <w:rFonts w:cs="Times New Roman"/>
                           <w:color w:val="000000"/>
                           <w:szCs w:val="20"/>
                         </w:rPr>
-                        <w:t>Redistribuicao</w:t>
+                        <w:t>Redistribuição</w:t>
                       </w:r>
-                      <w:proofErr w:type="spellEnd"/>
+                      <w:bookmarkStart w:id="1" w:name="_GoBack"/>
+                      <w:bookmarkEnd w:id="1"/>
                       <w:r>
                         <w:rPr>
                           <w:rFonts w:cs="Times New Roman"/>
@@ -5630,16 +5630,2974 @@
         <w:rPr>
           <w:rFonts w:cs="Times New Roman"/>
         </w:rPr>
-        <w:t>Sofia</w:t>
-      </w:r>
-      <w:r>
-        <w:rPr>
-          <w:rFonts w:cs="Times New Roman"/>
-        </w:rPr>
-        <w:t>.</w:t>
+        <w:t>O programa permite resolver o problema de otimização de Redistribuição de Público e para uma melhor demonstração da sua resolução, existem três predicados que permitem visualizar a solução em modo de texto.</w:t>
       </w:r>
     </w:p>
     <w:p>
+      <w:pPr>
+        <w:ind w:firstLine="720"/>
+        <w:jc w:val="both"/>
+        <w:rPr>
+          <w:rFonts w:cs="Times New Roman"/>
+        </w:rPr>
+      </w:pPr>
+      <w:r>
+        <w:rPr>
+          <w:rFonts w:cs="Times New Roman"/>
+        </w:rPr>
+        <w:t xml:space="preserve">De forma ao problema ser instanciado, deverá ser inserido na consola o predicado </w:t>
+      </w:r>
+      <w:proofErr w:type="spellStart"/>
+      <w:r>
+        <w:rPr>
+          <w:rFonts w:cs="Times New Roman"/>
+          <w:i/>
+        </w:rPr>
+        <w:t>problem</w:t>
+      </w:r>
+      <w:proofErr w:type="spellEnd"/>
+      <w:r>
+        <w:rPr>
+          <w:rFonts w:cs="Times New Roman"/>
+        </w:rPr>
+        <w:t>. Este predicado pode ser chamado de duas formas diferentes, recebendo apenas um argumento, uma lista completa do público a reordenar, ou dois argumentos, o número total de lugares e de grupos de pessoas.</w:t>
+      </w:r>
+    </w:p>
+    <w:p>
+      <w:pPr>
+        <w:ind w:firstLine="720"/>
+        <w:jc w:val="both"/>
+        <w:rPr>
+          <w:rFonts w:cs="Times New Roman"/>
+        </w:rPr>
+      </w:pPr>
+      <w:r>
+        <w:rPr>
+          <w:rFonts w:cs="Times New Roman"/>
+        </w:rPr>
+        <w:t xml:space="preserve">No caso de receber dois argumentos, irá ser gerada, de forma aleatória, uma lista. O predicado </w:t>
+      </w:r>
+      <w:proofErr w:type="spellStart"/>
+      <w:r>
+        <w:rPr>
+          <w:rFonts w:cs="Times New Roman"/>
+          <w:i/>
+        </w:rPr>
+        <w:t>generateList</w:t>
+      </w:r>
+      <w:proofErr w:type="spellEnd"/>
+      <w:r>
+        <w:rPr>
+          <w:rFonts w:cs="Times New Roman"/>
+          <w:b/>
+          <w:i/>
+        </w:rPr>
+        <w:t xml:space="preserve"> </w:t>
+      </w:r>
+      <w:r>
+        <w:rPr>
+          <w:rFonts w:cs="Times New Roman"/>
+        </w:rPr>
+        <w:t>trata de gerar esta mesma lista.</w:t>
+      </w:r>
+    </w:p>
+    <w:p>
+      <w:pPr>
+        <w:jc w:val="both"/>
+        <w:rPr>
+          <w:rFonts w:cs="Times New Roman"/>
+          <w:highlight w:val="yellow"/>
+        </w:rPr>
+      </w:pPr>
+    </w:p>
+    <w:p>
+      <w:pPr>
+        <w:shd w:val="clear" w:color="auto" w:fill="F5F5F5"/>
+        <w:spacing w:line="285" w:lineRule="atLeast"/>
+        <w:rPr>
+          <w:rFonts w:ascii="Consolas" w:eastAsia="Times New Roman" w:hAnsi="Consolas" w:cs="Times New Roman"/>
+          <w:color w:val="333333"/>
+          <w:sz w:val="16"/>
+          <w:szCs w:val="16"/>
+          <w:lang w:eastAsia="pt-PT"/>
+        </w:rPr>
+      </w:pPr>
+      <w:proofErr w:type="spellStart"/>
+      <w:proofErr w:type="gramStart"/>
+      <w:r>
+        <w:rPr>
+          <w:rFonts w:ascii="Consolas" w:eastAsia="Times New Roman" w:hAnsi="Consolas" w:cs="Times New Roman"/>
+          <w:b/>
+          <w:color w:val="000000" w:themeColor="text1"/>
+          <w:sz w:val="16"/>
+          <w:szCs w:val="16"/>
+          <w:lang w:eastAsia="pt-PT"/>
+        </w:rPr>
+        <w:t>generateList</w:t>
+      </w:r>
+      <w:proofErr w:type="spellEnd"/>
+      <w:r>
+        <w:rPr>
+          <w:rFonts w:ascii="Consolas" w:eastAsia="Times New Roman" w:hAnsi="Consolas" w:cs="Times New Roman"/>
+          <w:color w:val="333333"/>
+          <w:sz w:val="16"/>
+          <w:szCs w:val="16"/>
+          <w:lang w:eastAsia="pt-PT"/>
+        </w:rPr>
+        <w:t>(</w:t>
+      </w:r>
+      <w:proofErr w:type="gramEnd"/>
+      <w:r>
+        <w:rPr>
+          <w:rFonts w:ascii="Consolas" w:eastAsia="Times New Roman" w:hAnsi="Consolas" w:cs="Times New Roman"/>
+          <w:color w:val="333333"/>
+          <w:sz w:val="16"/>
+          <w:szCs w:val="16"/>
+          <w:lang w:eastAsia="pt-PT"/>
+        </w:rPr>
+        <w:t>0, [], _).</w:t>
+      </w:r>
+    </w:p>
+    <w:p>
+      <w:pPr>
+        <w:shd w:val="clear" w:color="auto" w:fill="F5F5F5"/>
+        <w:spacing w:line="285" w:lineRule="atLeast"/>
+        <w:rPr>
+          <w:rFonts w:ascii="Consolas" w:eastAsia="Times New Roman" w:hAnsi="Consolas" w:cs="Times New Roman"/>
+          <w:color w:val="333333"/>
+          <w:sz w:val="16"/>
+          <w:szCs w:val="16"/>
+          <w:lang w:eastAsia="pt-PT"/>
+        </w:rPr>
+      </w:pPr>
+      <w:proofErr w:type="spellStart"/>
+      <w:proofErr w:type="gramStart"/>
+      <w:r>
+        <w:rPr>
+          <w:rFonts w:ascii="Consolas" w:eastAsia="Times New Roman" w:hAnsi="Consolas" w:cs="Times New Roman"/>
+          <w:b/>
+          <w:color w:val="000000" w:themeColor="text1"/>
+          <w:sz w:val="16"/>
+          <w:szCs w:val="16"/>
+          <w:lang w:eastAsia="pt-PT"/>
+        </w:rPr>
+        <w:t>generateList</w:t>
+      </w:r>
+      <w:proofErr w:type="spellEnd"/>
+      <w:r>
+        <w:rPr>
+          <w:rFonts w:ascii="Consolas" w:eastAsia="Times New Roman" w:hAnsi="Consolas" w:cs="Times New Roman"/>
+          <w:color w:val="333333"/>
+          <w:sz w:val="16"/>
+          <w:szCs w:val="16"/>
+          <w:lang w:eastAsia="pt-PT"/>
+        </w:rPr>
+        <w:t>(</w:t>
+      </w:r>
+      <w:proofErr w:type="spellStart"/>
+      <w:proofErr w:type="gramEnd"/>
+      <w:r>
+        <w:rPr>
+          <w:rFonts w:ascii="Consolas" w:eastAsia="Times New Roman" w:hAnsi="Consolas" w:cs="Times New Roman"/>
+          <w:i/>
+          <w:color w:val="000000" w:themeColor="text1"/>
+          <w:sz w:val="16"/>
+          <w:szCs w:val="16"/>
+          <w:lang w:eastAsia="pt-PT"/>
+        </w:rPr>
+        <w:t>Counter</w:t>
+      </w:r>
+      <w:proofErr w:type="spellEnd"/>
+      <w:r>
+        <w:rPr>
+          <w:rFonts w:ascii="Consolas" w:eastAsia="Times New Roman" w:hAnsi="Consolas" w:cs="Times New Roman"/>
+          <w:color w:val="333333"/>
+          <w:sz w:val="16"/>
+          <w:szCs w:val="16"/>
+          <w:lang w:eastAsia="pt-PT"/>
+        </w:rPr>
+        <w:t>, [</w:t>
+      </w:r>
+      <w:proofErr w:type="spellStart"/>
+      <w:r>
+        <w:rPr>
+          <w:rFonts w:ascii="Consolas" w:eastAsia="Times New Roman" w:hAnsi="Consolas" w:cs="Times New Roman"/>
+          <w:i/>
+          <w:color w:val="000000" w:themeColor="text1"/>
+          <w:sz w:val="16"/>
+          <w:szCs w:val="16"/>
+          <w:lang w:eastAsia="pt-PT"/>
+        </w:rPr>
+        <w:t>Head</w:t>
+      </w:r>
+      <w:r>
+        <w:rPr>
+          <w:rFonts w:ascii="Consolas" w:eastAsia="Times New Roman" w:hAnsi="Consolas" w:cs="Times New Roman"/>
+          <w:color w:val="333333"/>
+          <w:sz w:val="16"/>
+          <w:szCs w:val="16"/>
+          <w:lang w:eastAsia="pt-PT"/>
+        </w:rPr>
+        <w:t>|</w:t>
+      </w:r>
+      <w:r>
+        <w:rPr>
+          <w:rFonts w:ascii="Consolas" w:eastAsia="Times New Roman" w:hAnsi="Consolas" w:cs="Times New Roman"/>
+          <w:i/>
+          <w:color w:val="000000" w:themeColor="text1"/>
+          <w:sz w:val="16"/>
+          <w:szCs w:val="16"/>
+          <w:lang w:eastAsia="pt-PT"/>
+        </w:rPr>
+        <w:t>Tail</w:t>
+      </w:r>
+      <w:proofErr w:type="spellEnd"/>
+      <w:r>
+        <w:rPr>
+          <w:rFonts w:ascii="Consolas" w:eastAsia="Times New Roman" w:hAnsi="Consolas" w:cs="Times New Roman"/>
+          <w:color w:val="333333"/>
+          <w:sz w:val="16"/>
+          <w:szCs w:val="16"/>
+          <w:lang w:eastAsia="pt-PT"/>
+        </w:rPr>
+        <w:t xml:space="preserve">], </w:t>
+      </w:r>
+      <w:proofErr w:type="spellStart"/>
+      <w:r>
+        <w:rPr>
+          <w:rFonts w:ascii="Consolas" w:eastAsia="Times New Roman" w:hAnsi="Consolas" w:cs="Times New Roman"/>
+          <w:i/>
+          <w:color w:val="000000" w:themeColor="text1"/>
+          <w:sz w:val="16"/>
+          <w:szCs w:val="16"/>
+          <w:lang w:eastAsia="pt-PT"/>
+        </w:rPr>
+        <w:t>TotalGroups</w:t>
+      </w:r>
+      <w:proofErr w:type="spellEnd"/>
+      <w:r>
+        <w:rPr>
+          <w:rFonts w:ascii="Consolas" w:eastAsia="Times New Roman" w:hAnsi="Consolas" w:cs="Times New Roman"/>
+          <w:color w:val="333333"/>
+          <w:sz w:val="16"/>
+          <w:szCs w:val="16"/>
+          <w:lang w:eastAsia="pt-PT"/>
+        </w:rPr>
+        <w:t xml:space="preserve">) </w:t>
+      </w:r>
+      <w:r>
+        <w:rPr>
+          <w:rFonts w:ascii="Consolas" w:eastAsia="Times New Roman" w:hAnsi="Consolas" w:cs="Times New Roman"/>
+          <w:color w:val="777777"/>
+          <w:sz w:val="16"/>
+          <w:szCs w:val="16"/>
+          <w:lang w:eastAsia="pt-PT"/>
+        </w:rPr>
+        <w:t>:-</w:t>
+      </w:r>
+    </w:p>
+    <w:p>
+      <w:pPr>
+        <w:shd w:val="clear" w:color="auto" w:fill="F5F5F5"/>
+        <w:spacing w:line="285" w:lineRule="atLeast"/>
+        <w:rPr>
+          <w:rFonts w:ascii="Consolas" w:eastAsia="Times New Roman" w:hAnsi="Consolas" w:cs="Times New Roman"/>
+          <w:color w:val="333333"/>
+          <w:sz w:val="16"/>
+          <w:szCs w:val="16"/>
+          <w:lang w:eastAsia="pt-PT"/>
+        </w:rPr>
+      </w:pPr>
+      <w:r>
+        <w:rPr>
+          <w:rFonts w:ascii="Consolas" w:eastAsia="Times New Roman" w:hAnsi="Consolas" w:cs="Times New Roman"/>
+          <w:color w:val="333333"/>
+          <w:sz w:val="16"/>
+          <w:szCs w:val="16"/>
+          <w:lang w:eastAsia="pt-PT"/>
+        </w:rPr>
+        <w:t xml:space="preserve">    </w:t>
+      </w:r>
+      <w:proofErr w:type="spellStart"/>
+      <w:r>
+        <w:rPr>
+          <w:rFonts w:ascii="Consolas" w:eastAsia="Times New Roman" w:hAnsi="Consolas" w:cs="Times New Roman"/>
+          <w:i/>
+          <w:color w:val="000000" w:themeColor="text1"/>
+          <w:sz w:val="16"/>
+          <w:szCs w:val="16"/>
+          <w:lang w:eastAsia="pt-PT"/>
+        </w:rPr>
+        <w:t>Counter</w:t>
+      </w:r>
+      <w:proofErr w:type="spellEnd"/>
+      <w:r>
+        <w:rPr>
+          <w:rFonts w:ascii="Consolas" w:eastAsia="Times New Roman" w:hAnsi="Consolas" w:cs="Times New Roman"/>
+          <w:color w:val="000000" w:themeColor="text1"/>
+          <w:sz w:val="16"/>
+          <w:szCs w:val="16"/>
+          <w:lang w:eastAsia="pt-PT"/>
+        </w:rPr>
+        <w:t xml:space="preserve"> </w:t>
+      </w:r>
+      <w:r>
+        <w:rPr>
+          <w:rFonts w:ascii="Consolas" w:eastAsia="Times New Roman" w:hAnsi="Consolas" w:cs="Times New Roman"/>
+          <w:color w:val="333333"/>
+          <w:sz w:val="16"/>
+          <w:szCs w:val="16"/>
+          <w:lang w:eastAsia="pt-PT"/>
+        </w:rPr>
+        <w:t>&gt; 0,</w:t>
+      </w:r>
+    </w:p>
+    <w:p>
+      <w:pPr>
+        <w:shd w:val="clear" w:color="auto" w:fill="F5F5F5"/>
+        <w:spacing w:line="285" w:lineRule="atLeast"/>
+        <w:rPr>
+          <w:rFonts w:ascii="Consolas" w:eastAsia="Times New Roman" w:hAnsi="Consolas" w:cs="Times New Roman"/>
+          <w:color w:val="333333"/>
+          <w:sz w:val="16"/>
+          <w:szCs w:val="16"/>
+          <w:lang w:eastAsia="pt-PT"/>
+        </w:rPr>
+      </w:pPr>
+      <w:r>
+        <w:rPr>
+          <w:rFonts w:ascii="Consolas" w:eastAsia="Times New Roman" w:hAnsi="Consolas" w:cs="Times New Roman"/>
+          <w:color w:val="333333"/>
+          <w:sz w:val="16"/>
+          <w:szCs w:val="16"/>
+          <w:lang w:eastAsia="pt-PT"/>
+        </w:rPr>
+        <w:t xml:space="preserve">    </w:t>
+      </w:r>
+      <w:r>
+        <w:rPr>
+          <w:rFonts w:ascii="Consolas" w:eastAsia="Times New Roman" w:hAnsi="Consolas" w:cs="Times New Roman"/>
+          <w:i/>
+          <w:color w:val="000000" w:themeColor="text1"/>
+          <w:sz w:val="16"/>
+          <w:szCs w:val="16"/>
+          <w:lang w:eastAsia="pt-PT"/>
+        </w:rPr>
+        <w:t>Counter1</w:t>
+      </w:r>
+      <w:r>
+        <w:rPr>
+          <w:rFonts w:ascii="Consolas" w:eastAsia="Times New Roman" w:hAnsi="Consolas" w:cs="Times New Roman"/>
+          <w:color w:val="000000" w:themeColor="text1"/>
+          <w:sz w:val="16"/>
+          <w:szCs w:val="16"/>
+          <w:lang w:eastAsia="pt-PT"/>
+        </w:rPr>
+        <w:t xml:space="preserve"> </w:t>
+      </w:r>
+      <w:proofErr w:type="spellStart"/>
+      <w:r>
+        <w:rPr>
+          <w:rFonts w:ascii="Consolas" w:eastAsia="Times New Roman" w:hAnsi="Consolas" w:cs="Times New Roman"/>
+          <w:b/>
+          <w:color w:val="000000" w:themeColor="text1"/>
+          <w:sz w:val="16"/>
+          <w:szCs w:val="16"/>
+          <w:lang w:eastAsia="pt-PT"/>
+        </w:rPr>
+        <w:t>is</w:t>
+      </w:r>
+      <w:proofErr w:type="spellEnd"/>
+      <w:r>
+        <w:rPr>
+          <w:rFonts w:ascii="Consolas" w:eastAsia="Times New Roman" w:hAnsi="Consolas" w:cs="Times New Roman"/>
+          <w:color w:val="000000" w:themeColor="text1"/>
+          <w:sz w:val="16"/>
+          <w:szCs w:val="16"/>
+          <w:lang w:eastAsia="pt-PT"/>
+        </w:rPr>
+        <w:t xml:space="preserve"> </w:t>
+      </w:r>
+      <w:proofErr w:type="spellStart"/>
+      <w:r>
+        <w:rPr>
+          <w:rFonts w:ascii="Consolas" w:eastAsia="Times New Roman" w:hAnsi="Consolas" w:cs="Times New Roman"/>
+          <w:i/>
+          <w:color w:val="000000" w:themeColor="text1"/>
+          <w:sz w:val="16"/>
+          <w:szCs w:val="16"/>
+          <w:lang w:eastAsia="pt-PT"/>
+        </w:rPr>
+        <w:t>Counter</w:t>
+      </w:r>
+      <w:proofErr w:type="spellEnd"/>
+      <w:r>
+        <w:rPr>
+          <w:rFonts w:ascii="Consolas" w:eastAsia="Times New Roman" w:hAnsi="Consolas" w:cs="Times New Roman"/>
+          <w:color w:val="000000" w:themeColor="text1"/>
+          <w:sz w:val="16"/>
+          <w:szCs w:val="16"/>
+          <w:lang w:eastAsia="pt-PT"/>
+        </w:rPr>
+        <w:t xml:space="preserve"> </w:t>
+      </w:r>
+      <w:r>
+        <w:rPr>
+          <w:rFonts w:ascii="Consolas" w:eastAsia="Times New Roman" w:hAnsi="Consolas" w:cs="Times New Roman"/>
+          <w:color w:val="333333"/>
+          <w:sz w:val="16"/>
+          <w:szCs w:val="16"/>
+          <w:lang w:eastAsia="pt-PT"/>
+        </w:rPr>
+        <w:t>- 1,</w:t>
+      </w:r>
+    </w:p>
+    <w:p>
+      <w:pPr>
+        <w:shd w:val="clear" w:color="auto" w:fill="F5F5F5"/>
+        <w:spacing w:line="285" w:lineRule="atLeast"/>
+        <w:rPr>
+          <w:rFonts w:ascii="Consolas" w:eastAsia="Times New Roman" w:hAnsi="Consolas" w:cs="Times New Roman"/>
+          <w:color w:val="333333"/>
+          <w:sz w:val="16"/>
+          <w:szCs w:val="16"/>
+          <w:lang w:eastAsia="pt-PT"/>
+        </w:rPr>
+      </w:pPr>
+      <w:r>
+        <w:rPr>
+          <w:rFonts w:ascii="Consolas" w:eastAsia="Times New Roman" w:hAnsi="Consolas" w:cs="Times New Roman"/>
+          <w:color w:val="333333"/>
+          <w:sz w:val="16"/>
+          <w:szCs w:val="16"/>
+          <w:lang w:eastAsia="pt-PT"/>
+        </w:rPr>
+        <w:t xml:space="preserve">    </w:t>
+      </w:r>
+      <w:proofErr w:type="spellStart"/>
+      <w:proofErr w:type="gramStart"/>
+      <w:r>
+        <w:rPr>
+          <w:rFonts w:ascii="Consolas" w:eastAsia="Times New Roman" w:hAnsi="Consolas" w:cs="Times New Roman"/>
+          <w:b/>
+          <w:color w:val="000000" w:themeColor="text1"/>
+          <w:sz w:val="16"/>
+          <w:szCs w:val="16"/>
+          <w:lang w:eastAsia="pt-PT"/>
+        </w:rPr>
+        <w:t>random</w:t>
+      </w:r>
+      <w:proofErr w:type="spellEnd"/>
+      <w:r>
+        <w:rPr>
+          <w:rFonts w:ascii="Consolas" w:eastAsia="Times New Roman" w:hAnsi="Consolas" w:cs="Times New Roman"/>
+          <w:color w:val="333333"/>
+          <w:sz w:val="16"/>
+          <w:szCs w:val="16"/>
+          <w:lang w:eastAsia="pt-PT"/>
+        </w:rPr>
+        <w:t>(</w:t>
+      </w:r>
+      <w:proofErr w:type="gramEnd"/>
+      <w:r>
+        <w:rPr>
+          <w:rFonts w:ascii="Consolas" w:eastAsia="Times New Roman" w:hAnsi="Consolas" w:cs="Times New Roman"/>
+          <w:color w:val="333333"/>
+          <w:sz w:val="16"/>
+          <w:szCs w:val="16"/>
+          <w:lang w:eastAsia="pt-PT"/>
+        </w:rPr>
+        <w:t xml:space="preserve">1, </w:t>
+      </w:r>
+      <w:proofErr w:type="spellStart"/>
+      <w:r>
+        <w:rPr>
+          <w:rFonts w:ascii="Consolas" w:eastAsia="Times New Roman" w:hAnsi="Consolas" w:cs="Times New Roman"/>
+          <w:i/>
+          <w:color w:val="000000" w:themeColor="text1"/>
+          <w:sz w:val="16"/>
+          <w:szCs w:val="16"/>
+          <w:lang w:eastAsia="pt-PT"/>
+        </w:rPr>
+        <w:t>TotalGroups</w:t>
+      </w:r>
+      <w:proofErr w:type="spellEnd"/>
+      <w:r>
+        <w:rPr>
+          <w:rFonts w:ascii="Consolas" w:eastAsia="Times New Roman" w:hAnsi="Consolas" w:cs="Times New Roman"/>
+          <w:color w:val="333333"/>
+          <w:sz w:val="16"/>
+          <w:szCs w:val="16"/>
+          <w:lang w:eastAsia="pt-PT"/>
+        </w:rPr>
+        <w:t xml:space="preserve">, </w:t>
+      </w:r>
+      <w:proofErr w:type="spellStart"/>
+      <w:r>
+        <w:rPr>
+          <w:rFonts w:ascii="Consolas" w:eastAsia="Times New Roman" w:hAnsi="Consolas" w:cs="Times New Roman"/>
+          <w:i/>
+          <w:color w:val="000000" w:themeColor="text1"/>
+          <w:sz w:val="16"/>
+          <w:szCs w:val="16"/>
+          <w:lang w:eastAsia="pt-PT"/>
+        </w:rPr>
+        <w:t>Head</w:t>
+      </w:r>
+      <w:proofErr w:type="spellEnd"/>
+      <w:r>
+        <w:rPr>
+          <w:rFonts w:ascii="Consolas" w:eastAsia="Times New Roman" w:hAnsi="Consolas" w:cs="Times New Roman"/>
+          <w:color w:val="333333"/>
+          <w:sz w:val="16"/>
+          <w:szCs w:val="16"/>
+          <w:lang w:eastAsia="pt-PT"/>
+        </w:rPr>
+        <w:t>),</w:t>
+      </w:r>
+    </w:p>
+    <w:p>
+      <w:pPr>
+        <w:shd w:val="clear" w:color="auto" w:fill="F5F5F5"/>
+        <w:spacing w:line="285" w:lineRule="atLeast"/>
+        <w:rPr>
+          <w:rFonts w:ascii="Consolas" w:eastAsia="Times New Roman" w:hAnsi="Consolas" w:cs="Times New Roman"/>
+          <w:color w:val="333333"/>
+          <w:sz w:val="16"/>
+          <w:szCs w:val="16"/>
+          <w:lang w:eastAsia="pt-PT"/>
+        </w:rPr>
+      </w:pPr>
+      <w:r>
+        <w:rPr>
+          <w:rFonts w:ascii="Consolas" w:eastAsia="Times New Roman" w:hAnsi="Consolas" w:cs="Times New Roman"/>
+          <w:color w:val="333333"/>
+          <w:sz w:val="16"/>
+          <w:szCs w:val="16"/>
+          <w:lang w:eastAsia="pt-PT"/>
+        </w:rPr>
+        <w:t xml:space="preserve">    </w:t>
+      </w:r>
+      <w:proofErr w:type="spellStart"/>
+      <w:proofErr w:type="gramStart"/>
+      <w:r>
+        <w:rPr>
+          <w:rFonts w:ascii="Consolas" w:eastAsia="Times New Roman" w:hAnsi="Consolas" w:cs="Times New Roman"/>
+          <w:b/>
+          <w:color w:val="000000" w:themeColor="text1"/>
+          <w:sz w:val="16"/>
+          <w:szCs w:val="16"/>
+          <w:lang w:eastAsia="pt-PT"/>
+        </w:rPr>
+        <w:t>generateList</w:t>
+      </w:r>
+      <w:proofErr w:type="spellEnd"/>
+      <w:r>
+        <w:rPr>
+          <w:rFonts w:ascii="Consolas" w:eastAsia="Times New Roman" w:hAnsi="Consolas" w:cs="Times New Roman"/>
+          <w:color w:val="333333"/>
+          <w:sz w:val="16"/>
+          <w:szCs w:val="16"/>
+          <w:lang w:eastAsia="pt-PT"/>
+        </w:rPr>
+        <w:t>(</w:t>
+      </w:r>
+      <w:proofErr w:type="gramEnd"/>
+      <w:r>
+        <w:rPr>
+          <w:rFonts w:ascii="Consolas" w:eastAsia="Times New Roman" w:hAnsi="Consolas" w:cs="Times New Roman"/>
+          <w:i/>
+          <w:color w:val="000000" w:themeColor="text1"/>
+          <w:sz w:val="16"/>
+          <w:szCs w:val="16"/>
+          <w:lang w:eastAsia="pt-PT"/>
+        </w:rPr>
+        <w:t>Counter1</w:t>
+      </w:r>
+      <w:r>
+        <w:rPr>
+          <w:rFonts w:ascii="Consolas" w:eastAsia="Times New Roman" w:hAnsi="Consolas" w:cs="Times New Roman"/>
+          <w:color w:val="333333"/>
+          <w:sz w:val="16"/>
+          <w:szCs w:val="16"/>
+          <w:lang w:eastAsia="pt-PT"/>
+        </w:rPr>
+        <w:t xml:space="preserve">, </w:t>
+      </w:r>
+      <w:proofErr w:type="spellStart"/>
+      <w:r>
+        <w:rPr>
+          <w:rFonts w:ascii="Consolas" w:eastAsia="Times New Roman" w:hAnsi="Consolas" w:cs="Times New Roman"/>
+          <w:i/>
+          <w:color w:val="000000" w:themeColor="text1"/>
+          <w:sz w:val="16"/>
+          <w:szCs w:val="16"/>
+          <w:lang w:eastAsia="pt-PT"/>
+        </w:rPr>
+        <w:t>Tail</w:t>
+      </w:r>
+      <w:proofErr w:type="spellEnd"/>
+      <w:r>
+        <w:rPr>
+          <w:rFonts w:ascii="Consolas" w:eastAsia="Times New Roman" w:hAnsi="Consolas" w:cs="Times New Roman"/>
+          <w:color w:val="333333"/>
+          <w:sz w:val="16"/>
+          <w:szCs w:val="16"/>
+          <w:lang w:eastAsia="pt-PT"/>
+        </w:rPr>
+        <w:t xml:space="preserve">, </w:t>
+      </w:r>
+      <w:proofErr w:type="spellStart"/>
+      <w:r>
+        <w:rPr>
+          <w:rFonts w:ascii="Consolas" w:eastAsia="Times New Roman" w:hAnsi="Consolas" w:cs="Times New Roman"/>
+          <w:i/>
+          <w:color w:val="000000" w:themeColor="text1"/>
+          <w:sz w:val="16"/>
+          <w:szCs w:val="16"/>
+          <w:lang w:eastAsia="pt-PT"/>
+        </w:rPr>
+        <w:t>TotalGroups</w:t>
+      </w:r>
+      <w:proofErr w:type="spellEnd"/>
+      <w:r>
+        <w:rPr>
+          <w:rFonts w:ascii="Consolas" w:eastAsia="Times New Roman" w:hAnsi="Consolas" w:cs="Times New Roman"/>
+          <w:color w:val="333333"/>
+          <w:sz w:val="16"/>
+          <w:szCs w:val="16"/>
+          <w:lang w:eastAsia="pt-PT"/>
+        </w:rPr>
+        <w:t>).</w:t>
+      </w:r>
+    </w:p>
+    <w:p>
+      <w:pPr>
+        <w:shd w:val="clear" w:color="auto" w:fill="F5F5F5"/>
+        <w:spacing w:line="285" w:lineRule="atLeast"/>
+        <w:rPr>
+          <w:rFonts w:ascii="Consolas" w:eastAsia="Times New Roman" w:hAnsi="Consolas" w:cs="Times New Roman"/>
+          <w:color w:val="333333"/>
+          <w:sz w:val="16"/>
+          <w:szCs w:val="16"/>
+          <w:lang w:eastAsia="pt-PT"/>
+        </w:rPr>
+      </w:pPr>
+    </w:p>
+    <w:p>
+      <w:pPr>
+        <w:shd w:val="clear" w:color="auto" w:fill="F5F5F5"/>
+        <w:spacing w:line="285" w:lineRule="atLeast"/>
+        <w:rPr>
+          <w:rFonts w:ascii="Consolas" w:eastAsia="Times New Roman" w:hAnsi="Consolas" w:cs="Times New Roman"/>
+          <w:color w:val="333333"/>
+          <w:sz w:val="16"/>
+          <w:szCs w:val="16"/>
+          <w:lang w:eastAsia="pt-PT"/>
+        </w:rPr>
+      </w:pPr>
+      <w:proofErr w:type="spellStart"/>
+      <w:proofErr w:type="gramStart"/>
+      <w:r>
+        <w:rPr>
+          <w:rFonts w:ascii="Consolas" w:eastAsia="Times New Roman" w:hAnsi="Consolas" w:cs="Times New Roman"/>
+          <w:b/>
+          <w:color w:val="000000" w:themeColor="text1"/>
+          <w:sz w:val="16"/>
+          <w:szCs w:val="16"/>
+          <w:lang w:eastAsia="pt-PT"/>
+        </w:rPr>
+        <w:t>problem</w:t>
+      </w:r>
+      <w:proofErr w:type="spellEnd"/>
+      <w:r>
+        <w:rPr>
+          <w:rFonts w:ascii="Consolas" w:eastAsia="Times New Roman" w:hAnsi="Consolas" w:cs="Times New Roman"/>
+          <w:color w:val="333333"/>
+          <w:sz w:val="16"/>
+          <w:szCs w:val="16"/>
+          <w:lang w:eastAsia="pt-PT"/>
+        </w:rPr>
+        <w:t>(</w:t>
+      </w:r>
+      <w:proofErr w:type="spellStart"/>
+      <w:proofErr w:type="gramEnd"/>
+      <w:r>
+        <w:rPr>
+          <w:rFonts w:ascii="Consolas" w:eastAsia="Times New Roman" w:hAnsi="Consolas" w:cs="Times New Roman"/>
+          <w:i/>
+          <w:color w:val="000000" w:themeColor="text1"/>
+          <w:sz w:val="16"/>
+          <w:szCs w:val="16"/>
+          <w:lang w:eastAsia="pt-PT"/>
+        </w:rPr>
+        <w:t>TotalAudience</w:t>
+      </w:r>
+      <w:proofErr w:type="spellEnd"/>
+      <w:r>
+        <w:rPr>
+          <w:rFonts w:ascii="Consolas" w:eastAsia="Times New Roman" w:hAnsi="Consolas" w:cs="Times New Roman"/>
+          <w:color w:val="333333"/>
+          <w:sz w:val="16"/>
+          <w:szCs w:val="16"/>
+          <w:lang w:eastAsia="pt-PT"/>
+        </w:rPr>
+        <w:t xml:space="preserve">, </w:t>
+      </w:r>
+      <w:proofErr w:type="spellStart"/>
+      <w:r>
+        <w:rPr>
+          <w:rFonts w:ascii="Consolas" w:eastAsia="Times New Roman" w:hAnsi="Consolas" w:cs="Times New Roman"/>
+          <w:i/>
+          <w:color w:val="000000" w:themeColor="text1"/>
+          <w:sz w:val="16"/>
+          <w:szCs w:val="16"/>
+          <w:lang w:eastAsia="pt-PT"/>
+        </w:rPr>
+        <w:t>TotalGroups</w:t>
+      </w:r>
+      <w:proofErr w:type="spellEnd"/>
+      <w:r>
+        <w:rPr>
+          <w:rFonts w:ascii="Consolas" w:eastAsia="Times New Roman" w:hAnsi="Consolas" w:cs="Times New Roman"/>
+          <w:color w:val="333333"/>
+          <w:sz w:val="16"/>
+          <w:szCs w:val="16"/>
+          <w:lang w:eastAsia="pt-PT"/>
+        </w:rPr>
+        <w:t xml:space="preserve">) </w:t>
+      </w:r>
+      <w:r>
+        <w:rPr>
+          <w:rFonts w:ascii="Consolas" w:eastAsia="Times New Roman" w:hAnsi="Consolas" w:cs="Times New Roman"/>
+          <w:color w:val="777777"/>
+          <w:sz w:val="16"/>
+          <w:szCs w:val="16"/>
+          <w:lang w:eastAsia="pt-PT"/>
+        </w:rPr>
+        <w:t>:-</w:t>
+      </w:r>
+    </w:p>
+    <w:p>
+      <w:pPr>
+        <w:shd w:val="clear" w:color="auto" w:fill="F5F5F5"/>
+        <w:spacing w:line="285" w:lineRule="atLeast"/>
+        <w:rPr>
+          <w:rFonts w:ascii="Consolas" w:eastAsia="Times New Roman" w:hAnsi="Consolas" w:cs="Times New Roman"/>
+          <w:color w:val="333333"/>
+          <w:sz w:val="16"/>
+          <w:szCs w:val="16"/>
+          <w:lang w:eastAsia="pt-PT"/>
+        </w:rPr>
+      </w:pPr>
+      <w:r>
+        <w:rPr>
+          <w:rFonts w:ascii="Consolas" w:eastAsia="Times New Roman" w:hAnsi="Consolas" w:cs="Times New Roman"/>
+          <w:color w:val="333333"/>
+          <w:sz w:val="16"/>
+          <w:szCs w:val="16"/>
+          <w:lang w:eastAsia="pt-PT"/>
+        </w:rPr>
+        <w:t xml:space="preserve">    </w:t>
+      </w:r>
+      <w:proofErr w:type="spellStart"/>
+      <w:r>
+        <w:rPr>
+          <w:rFonts w:ascii="Consolas" w:eastAsia="Times New Roman" w:hAnsi="Consolas" w:cs="Times New Roman"/>
+          <w:i/>
+          <w:color w:val="000000" w:themeColor="text1"/>
+          <w:sz w:val="16"/>
+          <w:szCs w:val="16"/>
+          <w:lang w:eastAsia="pt-PT"/>
+        </w:rPr>
+        <w:t>MaxGroups</w:t>
+      </w:r>
+      <w:proofErr w:type="spellEnd"/>
+      <w:r>
+        <w:rPr>
+          <w:rFonts w:ascii="Consolas" w:eastAsia="Times New Roman" w:hAnsi="Consolas" w:cs="Times New Roman"/>
+          <w:color w:val="000000" w:themeColor="text1"/>
+          <w:sz w:val="16"/>
+          <w:szCs w:val="16"/>
+          <w:lang w:eastAsia="pt-PT"/>
+        </w:rPr>
+        <w:t xml:space="preserve"> </w:t>
+      </w:r>
+      <w:proofErr w:type="spellStart"/>
+      <w:r>
+        <w:rPr>
+          <w:rFonts w:ascii="Consolas" w:eastAsia="Times New Roman" w:hAnsi="Consolas" w:cs="Times New Roman"/>
+          <w:b/>
+          <w:color w:val="000000" w:themeColor="text1"/>
+          <w:sz w:val="16"/>
+          <w:szCs w:val="16"/>
+          <w:lang w:eastAsia="pt-PT"/>
+        </w:rPr>
+        <w:t>is</w:t>
+      </w:r>
+      <w:proofErr w:type="spellEnd"/>
+      <w:r>
+        <w:rPr>
+          <w:rFonts w:ascii="Consolas" w:eastAsia="Times New Roman" w:hAnsi="Consolas" w:cs="Times New Roman"/>
+          <w:color w:val="000000" w:themeColor="text1"/>
+          <w:sz w:val="16"/>
+          <w:szCs w:val="16"/>
+          <w:lang w:eastAsia="pt-PT"/>
+        </w:rPr>
+        <w:t xml:space="preserve"> </w:t>
+      </w:r>
+      <w:proofErr w:type="spellStart"/>
+      <w:r>
+        <w:rPr>
+          <w:rFonts w:ascii="Consolas" w:eastAsia="Times New Roman" w:hAnsi="Consolas" w:cs="Times New Roman"/>
+          <w:i/>
+          <w:color w:val="000000" w:themeColor="text1"/>
+          <w:sz w:val="16"/>
+          <w:szCs w:val="16"/>
+          <w:lang w:eastAsia="pt-PT"/>
+        </w:rPr>
+        <w:t>TotalGroups</w:t>
+      </w:r>
+      <w:proofErr w:type="spellEnd"/>
+      <w:r>
+        <w:rPr>
+          <w:rFonts w:ascii="Consolas" w:eastAsia="Times New Roman" w:hAnsi="Consolas" w:cs="Times New Roman"/>
+          <w:color w:val="000000" w:themeColor="text1"/>
+          <w:sz w:val="16"/>
+          <w:szCs w:val="16"/>
+          <w:lang w:eastAsia="pt-PT"/>
+        </w:rPr>
+        <w:t xml:space="preserve"> </w:t>
+      </w:r>
+      <w:r>
+        <w:rPr>
+          <w:rFonts w:ascii="Consolas" w:eastAsia="Times New Roman" w:hAnsi="Consolas" w:cs="Times New Roman"/>
+          <w:color w:val="333333"/>
+          <w:sz w:val="16"/>
+          <w:szCs w:val="16"/>
+          <w:lang w:eastAsia="pt-PT"/>
+        </w:rPr>
+        <w:t>+ 1,</w:t>
+      </w:r>
+    </w:p>
+    <w:p>
+      <w:pPr>
+        <w:shd w:val="clear" w:color="auto" w:fill="F5F5F5"/>
+        <w:spacing w:line="285" w:lineRule="atLeast"/>
+        <w:rPr>
+          <w:rFonts w:ascii="Consolas" w:eastAsia="Times New Roman" w:hAnsi="Consolas" w:cs="Times New Roman"/>
+          <w:color w:val="333333"/>
+          <w:sz w:val="16"/>
+          <w:szCs w:val="16"/>
+          <w:lang w:eastAsia="pt-PT"/>
+        </w:rPr>
+      </w:pPr>
+      <w:r>
+        <w:rPr>
+          <w:rFonts w:ascii="Consolas" w:eastAsia="Times New Roman" w:hAnsi="Consolas" w:cs="Times New Roman"/>
+          <w:color w:val="333333"/>
+          <w:sz w:val="16"/>
+          <w:szCs w:val="16"/>
+          <w:lang w:eastAsia="pt-PT"/>
+        </w:rPr>
+        <w:t xml:space="preserve">    </w:t>
+      </w:r>
+      <w:proofErr w:type="spellStart"/>
+      <w:proofErr w:type="gramStart"/>
+      <w:r>
+        <w:rPr>
+          <w:rFonts w:ascii="Consolas" w:eastAsia="Times New Roman" w:hAnsi="Consolas" w:cs="Times New Roman"/>
+          <w:b/>
+          <w:color w:val="000000" w:themeColor="text1"/>
+          <w:sz w:val="16"/>
+          <w:szCs w:val="16"/>
+          <w:lang w:eastAsia="pt-PT"/>
+        </w:rPr>
+        <w:t>generateList</w:t>
+      </w:r>
+      <w:proofErr w:type="spellEnd"/>
+      <w:r>
+        <w:rPr>
+          <w:rFonts w:ascii="Consolas" w:eastAsia="Times New Roman" w:hAnsi="Consolas" w:cs="Times New Roman"/>
+          <w:color w:val="333333"/>
+          <w:sz w:val="16"/>
+          <w:szCs w:val="16"/>
+          <w:lang w:eastAsia="pt-PT"/>
+        </w:rPr>
+        <w:t>(</w:t>
+      </w:r>
+      <w:proofErr w:type="spellStart"/>
+      <w:proofErr w:type="gramEnd"/>
+      <w:r>
+        <w:rPr>
+          <w:rFonts w:ascii="Consolas" w:eastAsia="Times New Roman" w:hAnsi="Consolas" w:cs="Times New Roman"/>
+          <w:i/>
+          <w:color w:val="000000" w:themeColor="text1"/>
+          <w:sz w:val="16"/>
+          <w:szCs w:val="16"/>
+          <w:lang w:eastAsia="pt-PT"/>
+        </w:rPr>
+        <w:t>TotalAudience</w:t>
+      </w:r>
+      <w:proofErr w:type="spellEnd"/>
+      <w:r>
+        <w:rPr>
+          <w:rFonts w:ascii="Consolas" w:eastAsia="Times New Roman" w:hAnsi="Consolas" w:cs="Times New Roman"/>
+          <w:color w:val="333333"/>
+          <w:sz w:val="16"/>
+          <w:szCs w:val="16"/>
+          <w:lang w:eastAsia="pt-PT"/>
+        </w:rPr>
+        <w:t xml:space="preserve">, </w:t>
+      </w:r>
+      <w:proofErr w:type="spellStart"/>
+      <w:r>
+        <w:rPr>
+          <w:rFonts w:ascii="Consolas" w:eastAsia="Times New Roman" w:hAnsi="Consolas" w:cs="Times New Roman"/>
+          <w:i/>
+          <w:color w:val="000000" w:themeColor="text1"/>
+          <w:sz w:val="16"/>
+          <w:szCs w:val="16"/>
+          <w:lang w:eastAsia="pt-PT"/>
+        </w:rPr>
+        <w:t>InputGroups</w:t>
+      </w:r>
+      <w:proofErr w:type="spellEnd"/>
+      <w:r>
+        <w:rPr>
+          <w:rFonts w:ascii="Consolas" w:eastAsia="Times New Roman" w:hAnsi="Consolas" w:cs="Times New Roman"/>
+          <w:color w:val="333333"/>
+          <w:sz w:val="16"/>
+          <w:szCs w:val="16"/>
+          <w:lang w:eastAsia="pt-PT"/>
+        </w:rPr>
+        <w:t xml:space="preserve">, </w:t>
+      </w:r>
+      <w:proofErr w:type="spellStart"/>
+      <w:r>
+        <w:rPr>
+          <w:rFonts w:ascii="Consolas" w:eastAsia="Times New Roman" w:hAnsi="Consolas" w:cs="Times New Roman"/>
+          <w:i/>
+          <w:color w:val="000000" w:themeColor="text1"/>
+          <w:sz w:val="16"/>
+          <w:szCs w:val="16"/>
+          <w:lang w:eastAsia="pt-PT"/>
+        </w:rPr>
+        <w:t>MaxGroups</w:t>
+      </w:r>
+      <w:proofErr w:type="spellEnd"/>
+      <w:r>
+        <w:rPr>
+          <w:rFonts w:ascii="Consolas" w:eastAsia="Times New Roman" w:hAnsi="Consolas" w:cs="Times New Roman"/>
+          <w:color w:val="333333"/>
+          <w:sz w:val="16"/>
+          <w:szCs w:val="16"/>
+          <w:lang w:eastAsia="pt-PT"/>
+        </w:rPr>
+        <w:t>),</w:t>
+      </w:r>
+    </w:p>
+    <w:p>
+      <w:pPr>
+        <w:shd w:val="clear" w:color="auto" w:fill="F5F5F5"/>
+        <w:spacing w:line="285" w:lineRule="atLeast"/>
+        <w:rPr>
+          <w:rFonts w:ascii="Consolas" w:eastAsia="Times New Roman" w:hAnsi="Consolas" w:cs="Times New Roman"/>
+          <w:color w:val="333333"/>
+          <w:sz w:val="16"/>
+          <w:szCs w:val="16"/>
+          <w:lang w:eastAsia="pt-PT"/>
+        </w:rPr>
+      </w:pPr>
+      <w:r>
+        <w:rPr>
+          <w:rFonts w:ascii="Consolas" w:eastAsia="Times New Roman" w:hAnsi="Consolas" w:cs="Times New Roman"/>
+          <w:color w:val="333333"/>
+          <w:sz w:val="16"/>
+          <w:szCs w:val="16"/>
+          <w:lang w:eastAsia="pt-PT"/>
+        </w:rPr>
+        <w:t xml:space="preserve">    </w:t>
+      </w:r>
+      <w:proofErr w:type="spellStart"/>
+      <w:proofErr w:type="gramStart"/>
+      <w:r>
+        <w:rPr>
+          <w:rFonts w:ascii="Consolas" w:eastAsia="Times New Roman" w:hAnsi="Consolas" w:cs="Times New Roman"/>
+          <w:b/>
+          <w:color w:val="000000" w:themeColor="text1"/>
+          <w:sz w:val="16"/>
+          <w:szCs w:val="16"/>
+          <w:lang w:eastAsia="pt-PT"/>
+        </w:rPr>
+        <w:t>write</w:t>
+      </w:r>
+      <w:proofErr w:type="spellEnd"/>
+      <w:r>
+        <w:rPr>
+          <w:rFonts w:ascii="Consolas" w:eastAsia="Times New Roman" w:hAnsi="Consolas" w:cs="Times New Roman"/>
+          <w:color w:val="333333"/>
+          <w:sz w:val="16"/>
+          <w:szCs w:val="16"/>
+          <w:lang w:eastAsia="pt-PT"/>
+        </w:rPr>
+        <w:t>(</w:t>
+      </w:r>
+      <w:proofErr w:type="gramEnd"/>
+      <w:r>
+        <w:rPr>
+          <w:rFonts w:ascii="Consolas" w:eastAsia="Times New Roman" w:hAnsi="Consolas" w:cs="Times New Roman"/>
+          <w:color w:val="7F7F7F" w:themeColor="text1" w:themeTint="80"/>
+          <w:sz w:val="16"/>
+          <w:szCs w:val="16"/>
+          <w:lang w:eastAsia="pt-PT"/>
+        </w:rPr>
+        <w:t xml:space="preserve">' &gt; INPUT  GROUPS:'), </w:t>
+      </w:r>
+      <w:proofErr w:type="spellStart"/>
+      <w:r>
+        <w:rPr>
+          <w:rFonts w:ascii="Consolas" w:eastAsia="Times New Roman" w:hAnsi="Consolas" w:cs="Times New Roman"/>
+          <w:b/>
+          <w:color w:val="000000" w:themeColor="text1"/>
+          <w:sz w:val="16"/>
+          <w:szCs w:val="16"/>
+          <w:lang w:eastAsia="pt-PT"/>
+        </w:rPr>
+        <w:t>write</w:t>
+      </w:r>
+      <w:proofErr w:type="spellEnd"/>
+      <w:r>
+        <w:rPr>
+          <w:rFonts w:ascii="Consolas" w:eastAsia="Times New Roman" w:hAnsi="Consolas" w:cs="Times New Roman"/>
+          <w:color w:val="333333"/>
+          <w:sz w:val="16"/>
+          <w:szCs w:val="16"/>
+          <w:lang w:eastAsia="pt-PT"/>
+        </w:rPr>
+        <w:t>(</w:t>
+      </w:r>
+      <w:proofErr w:type="spellStart"/>
+      <w:r>
+        <w:rPr>
+          <w:rFonts w:ascii="Consolas" w:eastAsia="Times New Roman" w:hAnsi="Consolas" w:cs="Times New Roman"/>
+          <w:i/>
+          <w:color w:val="000000" w:themeColor="text1"/>
+          <w:sz w:val="16"/>
+          <w:szCs w:val="16"/>
+          <w:lang w:eastAsia="pt-PT"/>
+        </w:rPr>
+        <w:t>InputGroups</w:t>
+      </w:r>
+      <w:proofErr w:type="spellEnd"/>
+      <w:r>
+        <w:rPr>
+          <w:rFonts w:ascii="Consolas" w:eastAsia="Times New Roman" w:hAnsi="Consolas" w:cs="Times New Roman"/>
+          <w:color w:val="333333"/>
+          <w:sz w:val="16"/>
+          <w:szCs w:val="16"/>
+          <w:lang w:eastAsia="pt-PT"/>
+        </w:rPr>
+        <w:t xml:space="preserve">), </w:t>
+      </w:r>
+      <w:proofErr w:type="spellStart"/>
+      <w:r>
+        <w:rPr>
+          <w:rFonts w:ascii="Consolas" w:eastAsia="Times New Roman" w:hAnsi="Consolas" w:cs="Times New Roman"/>
+          <w:b/>
+          <w:color w:val="000000" w:themeColor="text1"/>
+          <w:sz w:val="16"/>
+          <w:szCs w:val="16"/>
+          <w:lang w:eastAsia="pt-PT"/>
+        </w:rPr>
+        <w:t>nl</w:t>
+      </w:r>
+      <w:proofErr w:type="spellEnd"/>
+      <w:r>
+        <w:rPr>
+          <w:rFonts w:ascii="Consolas" w:eastAsia="Times New Roman" w:hAnsi="Consolas" w:cs="Times New Roman"/>
+          <w:color w:val="333333"/>
+          <w:sz w:val="16"/>
+          <w:szCs w:val="16"/>
+          <w:lang w:eastAsia="pt-PT"/>
+        </w:rPr>
+        <w:t>,</w:t>
+      </w:r>
+    </w:p>
+    <w:p>
+      <w:pPr>
+        <w:shd w:val="clear" w:color="auto" w:fill="F5F5F5"/>
+        <w:spacing w:line="285" w:lineRule="atLeast"/>
+        <w:rPr>
+          <w:rFonts w:ascii="Consolas" w:eastAsia="Times New Roman" w:hAnsi="Consolas" w:cs="Times New Roman"/>
+          <w:color w:val="333333"/>
+          <w:sz w:val="16"/>
+          <w:szCs w:val="16"/>
+          <w:lang w:eastAsia="pt-PT"/>
+        </w:rPr>
+      </w:pPr>
+      <w:r>
+        <w:rPr>
+          <w:rFonts w:ascii="Consolas" w:eastAsia="Times New Roman" w:hAnsi="Consolas" w:cs="Times New Roman"/>
+          <w:color w:val="333333"/>
+          <w:sz w:val="16"/>
+          <w:szCs w:val="16"/>
+          <w:lang w:eastAsia="pt-PT"/>
+        </w:rPr>
+        <w:t xml:space="preserve">    </w:t>
+      </w:r>
+      <w:proofErr w:type="gramStart"/>
+      <w:r>
+        <w:rPr>
+          <w:rFonts w:ascii="Consolas" w:eastAsia="Times New Roman" w:hAnsi="Consolas" w:cs="Times New Roman"/>
+          <w:b/>
+          <w:color w:val="000000" w:themeColor="text1"/>
+          <w:sz w:val="16"/>
+          <w:szCs w:val="16"/>
+          <w:lang w:eastAsia="pt-PT"/>
+        </w:rPr>
+        <w:t>solve</w:t>
+      </w:r>
+      <w:r>
+        <w:rPr>
+          <w:rFonts w:ascii="Consolas" w:eastAsia="Times New Roman" w:hAnsi="Consolas" w:cs="Times New Roman"/>
+          <w:color w:val="333333"/>
+          <w:sz w:val="16"/>
+          <w:szCs w:val="16"/>
+          <w:lang w:eastAsia="pt-PT"/>
+        </w:rPr>
+        <w:t>(</w:t>
+      </w:r>
+      <w:proofErr w:type="spellStart"/>
+      <w:proofErr w:type="gramEnd"/>
+      <w:r>
+        <w:rPr>
+          <w:rFonts w:ascii="Consolas" w:eastAsia="Times New Roman" w:hAnsi="Consolas" w:cs="Times New Roman"/>
+          <w:i/>
+          <w:color w:val="000000" w:themeColor="text1"/>
+          <w:sz w:val="16"/>
+          <w:szCs w:val="16"/>
+          <w:lang w:eastAsia="pt-PT"/>
+        </w:rPr>
+        <w:t>InputGroups</w:t>
+      </w:r>
+      <w:proofErr w:type="spellEnd"/>
+      <w:r>
+        <w:rPr>
+          <w:rFonts w:ascii="Consolas" w:eastAsia="Times New Roman" w:hAnsi="Consolas" w:cs="Times New Roman"/>
+          <w:color w:val="333333"/>
+          <w:sz w:val="16"/>
+          <w:szCs w:val="16"/>
+          <w:lang w:eastAsia="pt-PT"/>
+        </w:rPr>
+        <w:t xml:space="preserve">, </w:t>
+      </w:r>
+      <w:proofErr w:type="spellStart"/>
+      <w:r>
+        <w:rPr>
+          <w:rFonts w:ascii="Consolas" w:eastAsia="Times New Roman" w:hAnsi="Consolas" w:cs="Times New Roman"/>
+          <w:i/>
+          <w:color w:val="000000" w:themeColor="text1"/>
+          <w:sz w:val="16"/>
+          <w:szCs w:val="16"/>
+          <w:lang w:eastAsia="pt-PT"/>
+        </w:rPr>
+        <w:t>TotalAudience</w:t>
+      </w:r>
+      <w:proofErr w:type="spellEnd"/>
+      <w:r>
+        <w:rPr>
+          <w:rFonts w:ascii="Consolas" w:eastAsia="Times New Roman" w:hAnsi="Consolas" w:cs="Times New Roman"/>
+          <w:color w:val="333333"/>
+          <w:sz w:val="16"/>
+          <w:szCs w:val="16"/>
+          <w:lang w:eastAsia="pt-PT"/>
+        </w:rPr>
+        <w:t xml:space="preserve">, </w:t>
+      </w:r>
+      <w:proofErr w:type="spellStart"/>
+      <w:r>
+        <w:rPr>
+          <w:rFonts w:ascii="Consolas" w:eastAsia="Times New Roman" w:hAnsi="Consolas" w:cs="Times New Roman"/>
+          <w:i/>
+          <w:color w:val="000000" w:themeColor="text1"/>
+          <w:sz w:val="16"/>
+          <w:szCs w:val="16"/>
+          <w:lang w:eastAsia="pt-PT"/>
+        </w:rPr>
+        <w:t>TotalGroups</w:t>
+      </w:r>
+      <w:proofErr w:type="spellEnd"/>
+      <w:r>
+        <w:rPr>
+          <w:rFonts w:ascii="Consolas" w:eastAsia="Times New Roman" w:hAnsi="Consolas" w:cs="Times New Roman"/>
+          <w:color w:val="333333"/>
+          <w:sz w:val="16"/>
+          <w:szCs w:val="16"/>
+          <w:lang w:eastAsia="pt-PT"/>
+        </w:rPr>
+        <w:t xml:space="preserve">, </w:t>
+      </w:r>
+      <w:proofErr w:type="spellStart"/>
+      <w:r>
+        <w:rPr>
+          <w:rFonts w:ascii="Consolas" w:eastAsia="Times New Roman" w:hAnsi="Consolas" w:cs="Times New Roman"/>
+          <w:i/>
+          <w:color w:val="000000" w:themeColor="text1"/>
+          <w:sz w:val="16"/>
+          <w:szCs w:val="16"/>
+          <w:lang w:eastAsia="pt-PT"/>
+        </w:rPr>
+        <w:t>OutputGroups</w:t>
+      </w:r>
+      <w:proofErr w:type="spellEnd"/>
+      <w:r>
+        <w:rPr>
+          <w:rFonts w:ascii="Consolas" w:eastAsia="Times New Roman" w:hAnsi="Consolas" w:cs="Times New Roman"/>
+          <w:color w:val="333333"/>
+          <w:sz w:val="16"/>
+          <w:szCs w:val="16"/>
+          <w:lang w:eastAsia="pt-PT"/>
+        </w:rPr>
+        <w:t xml:space="preserve">, </w:t>
+      </w:r>
+      <w:proofErr w:type="spellStart"/>
+      <w:r>
+        <w:rPr>
+          <w:rFonts w:ascii="Consolas" w:eastAsia="Times New Roman" w:hAnsi="Consolas" w:cs="Times New Roman"/>
+          <w:i/>
+          <w:color w:val="000000" w:themeColor="text1"/>
+          <w:sz w:val="16"/>
+          <w:szCs w:val="16"/>
+          <w:lang w:eastAsia="pt-PT"/>
+        </w:rPr>
+        <w:t>OutputIndexs</w:t>
+      </w:r>
+      <w:proofErr w:type="spellEnd"/>
+      <w:r>
+        <w:rPr>
+          <w:rFonts w:ascii="Consolas" w:eastAsia="Times New Roman" w:hAnsi="Consolas" w:cs="Times New Roman"/>
+          <w:color w:val="333333"/>
+          <w:sz w:val="16"/>
+          <w:szCs w:val="16"/>
+          <w:lang w:eastAsia="pt-PT"/>
+        </w:rPr>
+        <w:t xml:space="preserve">, </w:t>
+      </w:r>
+      <w:proofErr w:type="spellStart"/>
+      <w:r>
+        <w:rPr>
+          <w:rFonts w:ascii="Consolas" w:eastAsia="Times New Roman" w:hAnsi="Consolas" w:cs="Times New Roman"/>
+          <w:i/>
+          <w:color w:val="000000" w:themeColor="text1"/>
+          <w:sz w:val="16"/>
+          <w:szCs w:val="16"/>
+          <w:lang w:eastAsia="pt-PT"/>
+        </w:rPr>
+        <w:t>TotalDifference</w:t>
+      </w:r>
+      <w:proofErr w:type="spellEnd"/>
+      <w:r>
+        <w:rPr>
+          <w:rFonts w:ascii="Consolas" w:eastAsia="Times New Roman" w:hAnsi="Consolas" w:cs="Times New Roman"/>
+          <w:color w:val="333333"/>
+          <w:sz w:val="16"/>
+          <w:szCs w:val="16"/>
+          <w:lang w:eastAsia="pt-PT"/>
+        </w:rPr>
+        <w:t xml:space="preserve">, </w:t>
+      </w:r>
+      <w:proofErr w:type="spellStart"/>
+      <w:r>
+        <w:rPr>
+          <w:rFonts w:ascii="Consolas" w:eastAsia="Times New Roman" w:hAnsi="Consolas" w:cs="Times New Roman"/>
+          <w:i/>
+          <w:color w:val="000000" w:themeColor="text1"/>
+          <w:sz w:val="16"/>
+          <w:szCs w:val="16"/>
+          <w:lang w:eastAsia="pt-PT"/>
+        </w:rPr>
+        <w:t>NumOfChanges</w:t>
+      </w:r>
+      <w:proofErr w:type="spellEnd"/>
+      <w:r>
+        <w:rPr>
+          <w:rFonts w:ascii="Consolas" w:eastAsia="Times New Roman" w:hAnsi="Consolas" w:cs="Times New Roman"/>
+          <w:color w:val="333333"/>
+          <w:sz w:val="16"/>
+          <w:szCs w:val="16"/>
+          <w:lang w:eastAsia="pt-PT"/>
+        </w:rPr>
+        <w:t>),</w:t>
+      </w:r>
+    </w:p>
+    <w:p>
+      <w:pPr>
+        <w:shd w:val="clear" w:color="auto" w:fill="F5F5F5"/>
+        <w:spacing w:line="285" w:lineRule="atLeast"/>
+        <w:rPr>
+          <w:rFonts w:ascii="Consolas" w:eastAsia="Times New Roman" w:hAnsi="Consolas" w:cs="Times New Roman"/>
+          <w:color w:val="333333"/>
+          <w:sz w:val="16"/>
+          <w:szCs w:val="16"/>
+          <w:lang w:eastAsia="pt-PT"/>
+        </w:rPr>
+      </w:pPr>
+      <w:r>
+        <w:rPr>
+          <w:rFonts w:ascii="Consolas" w:eastAsia="Times New Roman" w:hAnsi="Consolas" w:cs="Times New Roman"/>
+          <w:color w:val="333333"/>
+          <w:sz w:val="16"/>
+          <w:szCs w:val="16"/>
+          <w:lang w:eastAsia="pt-PT"/>
+        </w:rPr>
+        <w:t xml:space="preserve">    </w:t>
+      </w:r>
+      <w:proofErr w:type="spellStart"/>
+      <w:proofErr w:type="gramStart"/>
+      <w:r>
+        <w:rPr>
+          <w:rFonts w:ascii="Consolas" w:eastAsia="Times New Roman" w:hAnsi="Consolas" w:cs="Times New Roman"/>
+          <w:b/>
+          <w:color w:val="000000" w:themeColor="text1"/>
+          <w:sz w:val="16"/>
+          <w:szCs w:val="16"/>
+          <w:lang w:eastAsia="pt-PT"/>
+        </w:rPr>
+        <w:t>displayOutput</w:t>
+      </w:r>
+      <w:proofErr w:type="spellEnd"/>
+      <w:r>
+        <w:rPr>
+          <w:rFonts w:ascii="Consolas" w:eastAsia="Times New Roman" w:hAnsi="Consolas" w:cs="Times New Roman"/>
+          <w:color w:val="333333"/>
+          <w:sz w:val="16"/>
+          <w:szCs w:val="16"/>
+          <w:lang w:eastAsia="pt-PT"/>
+        </w:rPr>
+        <w:t>(</w:t>
+      </w:r>
+      <w:proofErr w:type="spellStart"/>
+      <w:proofErr w:type="gramEnd"/>
+      <w:r>
+        <w:rPr>
+          <w:rFonts w:ascii="Consolas" w:eastAsia="Times New Roman" w:hAnsi="Consolas" w:cs="Times New Roman"/>
+          <w:i/>
+          <w:color w:val="000000" w:themeColor="text1"/>
+          <w:sz w:val="16"/>
+          <w:szCs w:val="16"/>
+          <w:lang w:eastAsia="pt-PT"/>
+        </w:rPr>
+        <w:t>OutputGroups</w:t>
+      </w:r>
+      <w:proofErr w:type="spellEnd"/>
+      <w:r>
+        <w:rPr>
+          <w:rFonts w:ascii="Consolas" w:eastAsia="Times New Roman" w:hAnsi="Consolas" w:cs="Times New Roman"/>
+          <w:color w:val="333333"/>
+          <w:sz w:val="16"/>
+          <w:szCs w:val="16"/>
+          <w:lang w:eastAsia="pt-PT"/>
+        </w:rPr>
+        <w:t xml:space="preserve">, </w:t>
+      </w:r>
+      <w:proofErr w:type="spellStart"/>
+      <w:r>
+        <w:rPr>
+          <w:rFonts w:ascii="Consolas" w:eastAsia="Times New Roman" w:hAnsi="Consolas" w:cs="Times New Roman"/>
+          <w:i/>
+          <w:color w:val="000000" w:themeColor="text1"/>
+          <w:sz w:val="16"/>
+          <w:szCs w:val="16"/>
+          <w:lang w:eastAsia="pt-PT"/>
+        </w:rPr>
+        <w:t>OutputIndexs</w:t>
+      </w:r>
+      <w:proofErr w:type="spellEnd"/>
+      <w:r>
+        <w:rPr>
+          <w:rFonts w:ascii="Consolas" w:eastAsia="Times New Roman" w:hAnsi="Consolas" w:cs="Times New Roman"/>
+          <w:color w:val="333333"/>
+          <w:sz w:val="16"/>
+          <w:szCs w:val="16"/>
+          <w:lang w:eastAsia="pt-PT"/>
+        </w:rPr>
+        <w:t xml:space="preserve">, </w:t>
+      </w:r>
+      <w:proofErr w:type="spellStart"/>
+      <w:r>
+        <w:rPr>
+          <w:rFonts w:ascii="Consolas" w:eastAsia="Times New Roman" w:hAnsi="Consolas" w:cs="Times New Roman"/>
+          <w:i/>
+          <w:color w:val="000000" w:themeColor="text1"/>
+          <w:sz w:val="16"/>
+          <w:szCs w:val="16"/>
+          <w:lang w:eastAsia="pt-PT"/>
+        </w:rPr>
+        <w:t>TotalDifference</w:t>
+      </w:r>
+      <w:proofErr w:type="spellEnd"/>
+      <w:r>
+        <w:rPr>
+          <w:rFonts w:ascii="Consolas" w:eastAsia="Times New Roman" w:hAnsi="Consolas" w:cs="Times New Roman"/>
+          <w:color w:val="333333"/>
+          <w:sz w:val="16"/>
+          <w:szCs w:val="16"/>
+          <w:lang w:eastAsia="pt-PT"/>
+        </w:rPr>
+        <w:t xml:space="preserve">, </w:t>
+      </w:r>
+      <w:proofErr w:type="spellStart"/>
+      <w:r>
+        <w:rPr>
+          <w:rFonts w:ascii="Consolas" w:eastAsia="Times New Roman" w:hAnsi="Consolas" w:cs="Times New Roman"/>
+          <w:i/>
+          <w:color w:val="000000" w:themeColor="text1"/>
+          <w:sz w:val="16"/>
+          <w:szCs w:val="16"/>
+          <w:lang w:eastAsia="pt-PT"/>
+        </w:rPr>
+        <w:t>NumOfChanges</w:t>
+      </w:r>
+      <w:proofErr w:type="spellEnd"/>
+      <w:r>
+        <w:rPr>
+          <w:rFonts w:ascii="Consolas" w:eastAsia="Times New Roman" w:hAnsi="Consolas" w:cs="Times New Roman"/>
+          <w:color w:val="333333"/>
+          <w:sz w:val="16"/>
+          <w:szCs w:val="16"/>
+          <w:lang w:eastAsia="pt-PT"/>
+        </w:rPr>
+        <w:t>).</w:t>
+      </w:r>
+    </w:p>
+    <w:p>
+      <w:pPr>
+        <w:shd w:val="clear" w:color="auto" w:fill="F5F5F5"/>
+        <w:spacing w:line="285" w:lineRule="atLeast"/>
+        <w:rPr>
+          <w:rFonts w:ascii="Consolas" w:eastAsia="Times New Roman" w:hAnsi="Consolas" w:cs="Times New Roman"/>
+          <w:color w:val="333333"/>
+          <w:sz w:val="16"/>
+          <w:szCs w:val="16"/>
+          <w:lang w:eastAsia="pt-PT"/>
+        </w:rPr>
+      </w:pPr>
+    </w:p>
+    <w:p>
+      <w:pPr>
+        <w:shd w:val="clear" w:color="auto" w:fill="F5F5F5"/>
+        <w:spacing w:line="285" w:lineRule="atLeast"/>
+        <w:rPr>
+          <w:rFonts w:ascii="Consolas" w:eastAsia="Times New Roman" w:hAnsi="Consolas" w:cs="Times New Roman"/>
+          <w:color w:val="333333"/>
+          <w:sz w:val="16"/>
+          <w:szCs w:val="16"/>
+          <w:lang w:eastAsia="pt-PT"/>
+        </w:rPr>
+      </w:pPr>
+      <w:proofErr w:type="spellStart"/>
+      <w:r>
+        <w:rPr>
+          <w:rFonts w:ascii="Consolas" w:eastAsia="Times New Roman" w:hAnsi="Consolas" w:cs="Times New Roman"/>
+          <w:b/>
+          <w:color w:val="000000" w:themeColor="text1"/>
+          <w:sz w:val="16"/>
+          <w:szCs w:val="16"/>
+          <w:lang w:eastAsia="pt-PT"/>
+        </w:rPr>
+        <w:t>problem</w:t>
+      </w:r>
+      <w:proofErr w:type="spellEnd"/>
+      <w:r>
+        <w:rPr>
+          <w:rFonts w:ascii="Consolas" w:eastAsia="Times New Roman" w:hAnsi="Consolas" w:cs="Times New Roman"/>
+          <w:color w:val="333333"/>
+          <w:sz w:val="16"/>
+          <w:szCs w:val="16"/>
+          <w:lang w:eastAsia="pt-PT"/>
+        </w:rPr>
+        <w:t>(</w:t>
+      </w:r>
+      <w:proofErr w:type="spellStart"/>
+      <w:r>
+        <w:rPr>
+          <w:rFonts w:ascii="Consolas" w:eastAsia="Times New Roman" w:hAnsi="Consolas" w:cs="Times New Roman"/>
+          <w:i/>
+          <w:color w:val="000000" w:themeColor="text1"/>
+          <w:sz w:val="16"/>
+          <w:szCs w:val="16"/>
+          <w:lang w:eastAsia="pt-PT"/>
+        </w:rPr>
+        <w:t>InputGroups</w:t>
+      </w:r>
+      <w:proofErr w:type="spellEnd"/>
+      <w:proofErr w:type="gramStart"/>
+      <w:r>
+        <w:rPr>
+          <w:rFonts w:ascii="Consolas" w:eastAsia="Times New Roman" w:hAnsi="Consolas" w:cs="Times New Roman"/>
+          <w:color w:val="333333"/>
+          <w:sz w:val="16"/>
+          <w:szCs w:val="16"/>
+          <w:lang w:eastAsia="pt-PT"/>
+        </w:rPr>
+        <w:t xml:space="preserve">) </w:t>
+      </w:r>
+      <w:r>
+        <w:rPr>
+          <w:rFonts w:ascii="Consolas" w:eastAsia="Times New Roman" w:hAnsi="Consolas" w:cs="Times New Roman"/>
+          <w:color w:val="777777"/>
+          <w:sz w:val="16"/>
+          <w:szCs w:val="16"/>
+          <w:lang w:eastAsia="pt-PT"/>
+        </w:rPr>
+        <w:t>:</w:t>
+      </w:r>
+      <w:proofErr w:type="gramEnd"/>
+      <w:r>
+        <w:rPr>
+          <w:rFonts w:ascii="Consolas" w:eastAsia="Times New Roman" w:hAnsi="Consolas" w:cs="Times New Roman"/>
+          <w:color w:val="777777"/>
+          <w:sz w:val="16"/>
+          <w:szCs w:val="16"/>
+          <w:lang w:eastAsia="pt-PT"/>
+        </w:rPr>
+        <w:t>-</w:t>
+      </w:r>
+    </w:p>
+    <w:p>
+      <w:pPr>
+        <w:shd w:val="clear" w:color="auto" w:fill="F5F5F5"/>
+        <w:spacing w:line="285" w:lineRule="atLeast"/>
+        <w:rPr>
+          <w:rFonts w:ascii="Consolas" w:eastAsia="Times New Roman" w:hAnsi="Consolas" w:cs="Times New Roman"/>
+          <w:color w:val="333333"/>
+          <w:sz w:val="16"/>
+          <w:szCs w:val="16"/>
+          <w:lang w:eastAsia="pt-PT"/>
+        </w:rPr>
+      </w:pPr>
+      <w:r>
+        <w:rPr>
+          <w:rFonts w:ascii="Consolas" w:eastAsia="Times New Roman" w:hAnsi="Consolas" w:cs="Times New Roman"/>
+          <w:color w:val="333333"/>
+          <w:sz w:val="16"/>
+          <w:szCs w:val="16"/>
+          <w:lang w:eastAsia="pt-PT"/>
+        </w:rPr>
+        <w:t xml:space="preserve">    </w:t>
+      </w:r>
+      <w:proofErr w:type="spellStart"/>
+      <w:proofErr w:type="gramStart"/>
+      <w:r>
+        <w:rPr>
+          <w:rFonts w:ascii="Consolas" w:eastAsia="Times New Roman" w:hAnsi="Consolas" w:cs="Times New Roman"/>
+          <w:b/>
+          <w:color w:val="000000" w:themeColor="text1"/>
+          <w:sz w:val="16"/>
+          <w:szCs w:val="16"/>
+          <w:lang w:eastAsia="pt-PT"/>
+        </w:rPr>
+        <w:t>length</w:t>
+      </w:r>
+      <w:proofErr w:type="spellEnd"/>
+      <w:r>
+        <w:rPr>
+          <w:rFonts w:ascii="Consolas" w:eastAsia="Times New Roman" w:hAnsi="Consolas" w:cs="Times New Roman"/>
+          <w:color w:val="333333"/>
+          <w:sz w:val="16"/>
+          <w:szCs w:val="16"/>
+          <w:lang w:eastAsia="pt-PT"/>
+        </w:rPr>
+        <w:t>(</w:t>
+      </w:r>
+      <w:proofErr w:type="spellStart"/>
+      <w:proofErr w:type="gramEnd"/>
+      <w:r>
+        <w:rPr>
+          <w:rFonts w:ascii="Consolas" w:eastAsia="Times New Roman" w:hAnsi="Consolas" w:cs="Times New Roman"/>
+          <w:i/>
+          <w:color w:val="000000" w:themeColor="text1"/>
+          <w:sz w:val="16"/>
+          <w:szCs w:val="16"/>
+          <w:lang w:eastAsia="pt-PT"/>
+        </w:rPr>
+        <w:t>InputGroups</w:t>
+      </w:r>
+      <w:proofErr w:type="spellEnd"/>
+      <w:r>
+        <w:rPr>
+          <w:rFonts w:ascii="Consolas" w:eastAsia="Times New Roman" w:hAnsi="Consolas" w:cs="Times New Roman"/>
+          <w:color w:val="333333"/>
+          <w:sz w:val="16"/>
+          <w:szCs w:val="16"/>
+          <w:lang w:eastAsia="pt-PT"/>
+        </w:rPr>
+        <w:t xml:space="preserve">, </w:t>
+      </w:r>
+      <w:proofErr w:type="spellStart"/>
+      <w:r>
+        <w:rPr>
+          <w:rFonts w:ascii="Consolas" w:eastAsia="Times New Roman" w:hAnsi="Consolas" w:cs="Times New Roman"/>
+          <w:i/>
+          <w:color w:val="000000" w:themeColor="text1"/>
+          <w:sz w:val="16"/>
+          <w:szCs w:val="16"/>
+          <w:lang w:eastAsia="pt-PT"/>
+        </w:rPr>
+        <w:t>TotalAudience</w:t>
+      </w:r>
+      <w:proofErr w:type="spellEnd"/>
+      <w:r>
+        <w:rPr>
+          <w:rFonts w:ascii="Consolas" w:eastAsia="Times New Roman" w:hAnsi="Consolas" w:cs="Times New Roman"/>
+          <w:color w:val="333333"/>
+          <w:sz w:val="16"/>
+          <w:szCs w:val="16"/>
+          <w:lang w:eastAsia="pt-PT"/>
+        </w:rPr>
+        <w:t>),</w:t>
+      </w:r>
+    </w:p>
+    <w:p>
+      <w:pPr>
+        <w:shd w:val="clear" w:color="auto" w:fill="F5F5F5"/>
+        <w:spacing w:line="285" w:lineRule="atLeast"/>
+        <w:rPr>
+          <w:rFonts w:ascii="Consolas" w:eastAsia="Times New Roman" w:hAnsi="Consolas" w:cs="Times New Roman"/>
+          <w:color w:val="333333"/>
+          <w:sz w:val="16"/>
+          <w:szCs w:val="16"/>
+          <w:lang w:eastAsia="pt-PT"/>
+        </w:rPr>
+      </w:pPr>
+      <w:r>
+        <w:rPr>
+          <w:rFonts w:ascii="Consolas" w:eastAsia="Times New Roman" w:hAnsi="Consolas" w:cs="Times New Roman"/>
+          <w:color w:val="333333"/>
+          <w:sz w:val="16"/>
+          <w:szCs w:val="16"/>
+          <w:lang w:eastAsia="pt-PT"/>
+        </w:rPr>
+        <w:t xml:space="preserve">    </w:t>
+      </w:r>
+      <w:proofErr w:type="spellStart"/>
+      <w:proofErr w:type="gramStart"/>
+      <w:r>
+        <w:rPr>
+          <w:rFonts w:ascii="Consolas" w:eastAsia="Times New Roman" w:hAnsi="Consolas" w:cs="Times New Roman"/>
+          <w:b/>
+          <w:color w:val="000000" w:themeColor="text1"/>
+          <w:sz w:val="16"/>
+          <w:szCs w:val="16"/>
+          <w:lang w:eastAsia="pt-PT"/>
+        </w:rPr>
+        <w:t>maximum</w:t>
+      </w:r>
+      <w:proofErr w:type="spellEnd"/>
+      <w:r>
+        <w:rPr>
+          <w:rFonts w:ascii="Consolas" w:eastAsia="Times New Roman" w:hAnsi="Consolas" w:cs="Times New Roman"/>
+          <w:color w:val="333333"/>
+          <w:sz w:val="16"/>
+          <w:szCs w:val="16"/>
+          <w:lang w:eastAsia="pt-PT"/>
+        </w:rPr>
+        <w:t>(</w:t>
+      </w:r>
+      <w:proofErr w:type="spellStart"/>
+      <w:proofErr w:type="gramEnd"/>
+      <w:r>
+        <w:rPr>
+          <w:rFonts w:ascii="Consolas" w:eastAsia="Times New Roman" w:hAnsi="Consolas" w:cs="Times New Roman"/>
+          <w:i/>
+          <w:color w:val="000000" w:themeColor="text1"/>
+          <w:sz w:val="16"/>
+          <w:szCs w:val="16"/>
+          <w:lang w:eastAsia="pt-PT"/>
+        </w:rPr>
+        <w:t>TotalGroups</w:t>
+      </w:r>
+      <w:proofErr w:type="spellEnd"/>
+      <w:r>
+        <w:rPr>
+          <w:rFonts w:ascii="Consolas" w:eastAsia="Times New Roman" w:hAnsi="Consolas" w:cs="Times New Roman"/>
+          <w:color w:val="333333"/>
+          <w:sz w:val="16"/>
+          <w:szCs w:val="16"/>
+          <w:lang w:eastAsia="pt-PT"/>
+        </w:rPr>
+        <w:t xml:space="preserve">, </w:t>
+      </w:r>
+      <w:proofErr w:type="spellStart"/>
+      <w:r>
+        <w:rPr>
+          <w:rFonts w:ascii="Consolas" w:eastAsia="Times New Roman" w:hAnsi="Consolas" w:cs="Times New Roman"/>
+          <w:i/>
+          <w:color w:val="000000" w:themeColor="text1"/>
+          <w:sz w:val="16"/>
+          <w:szCs w:val="16"/>
+          <w:lang w:eastAsia="pt-PT"/>
+        </w:rPr>
+        <w:t>InputGroups</w:t>
+      </w:r>
+      <w:proofErr w:type="spellEnd"/>
+      <w:r>
+        <w:rPr>
+          <w:rFonts w:ascii="Consolas" w:eastAsia="Times New Roman" w:hAnsi="Consolas" w:cs="Times New Roman"/>
+          <w:color w:val="333333"/>
+          <w:sz w:val="16"/>
+          <w:szCs w:val="16"/>
+          <w:lang w:eastAsia="pt-PT"/>
+        </w:rPr>
+        <w:t>),</w:t>
+      </w:r>
+    </w:p>
+    <w:p>
+      <w:pPr>
+        <w:shd w:val="clear" w:color="auto" w:fill="F5F5F5"/>
+        <w:spacing w:line="285" w:lineRule="atLeast"/>
+        <w:rPr>
+          <w:rFonts w:ascii="Consolas" w:eastAsia="Times New Roman" w:hAnsi="Consolas" w:cs="Times New Roman"/>
+          <w:color w:val="333333"/>
+          <w:sz w:val="16"/>
+          <w:szCs w:val="16"/>
+          <w:lang w:eastAsia="pt-PT"/>
+        </w:rPr>
+      </w:pPr>
+      <w:r>
+        <w:rPr>
+          <w:rFonts w:ascii="Consolas" w:eastAsia="Times New Roman" w:hAnsi="Consolas" w:cs="Times New Roman"/>
+          <w:color w:val="333333"/>
+          <w:sz w:val="16"/>
+          <w:szCs w:val="16"/>
+          <w:lang w:eastAsia="pt-PT"/>
+        </w:rPr>
+        <w:t xml:space="preserve">    </w:t>
+      </w:r>
+      <w:proofErr w:type="gramStart"/>
+      <w:r>
+        <w:rPr>
+          <w:rFonts w:ascii="Consolas" w:eastAsia="Times New Roman" w:hAnsi="Consolas" w:cs="Times New Roman"/>
+          <w:b/>
+          <w:color w:val="000000" w:themeColor="text1"/>
+          <w:sz w:val="16"/>
+          <w:szCs w:val="16"/>
+          <w:lang w:eastAsia="pt-PT"/>
+        </w:rPr>
+        <w:t>solve</w:t>
+      </w:r>
+      <w:r>
+        <w:rPr>
+          <w:rFonts w:ascii="Consolas" w:eastAsia="Times New Roman" w:hAnsi="Consolas" w:cs="Times New Roman"/>
+          <w:color w:val="333333"/>
+          <w:sz w:val="16"/>
+          <w:szCs w:val="16"/>
+          <w:lang w:eastAsia="pt-PT"/>
+        </w:rPr>
+        <w:t>(</w:t>
+      </w:r>
+      <w:proofErr w:type="spellStart"/>
+      <w:proofErr w:type="gramEnd"/>
+      <w:r>
+        <w:rPr>
+          <w:rFonts w:ascii="Consolas" w:eastAsia="Times New Roman" w:hAnsi="Consolas" w:cs="Times New Roman"/>
+          <w:i/>
+          <w:color w:val="000000" w:themeColor="text1"/>
+          <w:sz w:val="16"/>
+          <w:szCs w:val="16"/>
+          <w:lang w:eastAsia="pt-PT"/>
+        </w:rPr>
+        <w:t>InputGroups</w:t>
+      </w:r>
+      <w:proofErr w:type="spellEnd"/>
+      <w:r>
+        <w:rPr>
+          <w:rFonts w:ascii="Consolas" w:eastAsia="Times New Roman" w:hAnsi="Consolas" w:cs="Times New Roman"/>
+          <w:color w:val="333333"/>
+          <w:sz w:val="16"/>
+          <w:szCs w:val="16"/>
+          <w:lang w:eastAsia="pt-PT"/>
+        </w:rPr>
+        <w:t xml:space="preserve">, </w:t>
+      </w:r>
+      <w:proofErr w:type="spellStart"/>
+      <w:r>
+        <w:rPr>
+          <w:rFonts w:ascii="Consolas" w:eastAsia="Times New Roman" w:hAnsi="Consolas" w:cs="Times New Roman"/>
+          <w:i/>
+          <w:color w:val="000000" w:themeColor="text1"/>
+          <w:sz w:val="16"/>
+          <w:szCs w:val="16"/>
+          <w:lang w:eastAsia="pt-PT"/>
+        </w:rPr>
+        <w:t>TotalAudience</w:t>
+      </w:r>
+      <w:proofErr w:type="spellEnd"/>
+      <w:r>
+        <w:rPr>
+          <w:rFonts w:ascii="Consolas" w:eastAsia="Times New Roman" w:hAnsi="Consolas" w:cs="Times New Roman"/>
+          <w:color w:val="333333"/>
+          <w:sz w:val="16"/>
+          <w:szCs w:val="16"/>
+          <w:lang w:eastAsia="pt-PT"/>
+        </w:rPr>
+        <w:t xml:space="preserve">, </w:t>
+      </w:r>
+      <w:proofErr w:type="spellStart"/>
+      <w:r>
+        <w:rPr>
+          <w:rFonts w:ascii="Consolas" w:eastAsia="Times New Roman" w:hAnsi="Consolas" w:cs="Times New Roman"/>
+          <w:i/>
+          <w:color w:val="000000" w:themeColor="text1"/>
+          <w:sz w:val="16"/>
+          <w:szCs w:val="16"/>
+          <w:lang w:eastAsia="pt-PT"/>
+        </w:rPr>
+        <w:t>TotalGroups</w:t>
+      </w:r>
+      <w:proofErr w:type="spellEnd"/>
+      <w:r>
+        <w:rPr>
+          <w:rFonts w:ascii="Consolas" w:eastAsia="Times New Roman" w:hAnsi="Consolas" w:cs="Times New Roman"/>
+          <w:color w:val="333333"/>
+          <w:sz w:val="16"/>
+          <w:szCs w:val="16"/>
+          <w:lang w:eastAsia="pt-PT"/>
+        </w:rPr>
+        <w:t xml:space="preserve">, </w:t>
+      </w:r>
+      <w:proofErr w:type="spellStart"/>
+      <w:r>
+        <w:rPr>
+          <w:rFonts w:ascii="Consolas" w:eastAsia="Times New Roman" w:hAnsi="Consolas" w:cs="Times New Roman"/>
+          <w:i/>
+          <w:color w:val="000000" w:themeColor="text1"/>
+          <w:sz w:val="16"/>
+          <w:szCs w:val="16"/>
+          <w:lang w:eastAsia="pt-PT"/>
+        </w:rPr>
+        <w:t>OutputGroups</w:t>
+      </w:r>
+      <w:proofErr w:type="spellEnd"/>
+      <w:r>
+        <w:rPr>
+          <w:rFonts w:ascii="Consolas" w:eastAsia="Times New Roman" w:hAnsi="Consolas" w:cs="Times New Roman"/>
+          <w:color w:val="333333"/>
+          <w:sz w:val="16"/>
+          <w:szCs w:val="16"/>
+          <w:lang w:eastAsia="pt-PT"/>
+        </w:rPr>
+        <w:t xml:space="preserve">, </w:t>
+      </w:r>
+      <w:proofErr w:type="spellStart"/>
+      <w:r>
+        <w:rPr>
+          <w:rFonts w:ascii="Consolas" w:eastAsia="Times New Roman" w:hAnsi="Consolas" w:cs="Times New Roman"/>
+          <w:i/>
+          <w:color w:val="000000" w:themeColor="text1"/>
+          <w:sz w:val="16"/>
+          <w:szCs w:val="16"/>
+          <w:lang w:eastAsia="pt-PT"/>
+        </w:rPr>
+        <w:t>OutputIndexs</w:t>
+      </w:r>
+      <w:proofErr w:type="spellEnd"/>
+      <w:r>
+        <w:rPr>
+          <w:rFonts w:ascii="Consolas" w:eastAsia="Times New Roman" w:hAnsi="Consolas" w:cs="Times New Roman"/>
+          <w:color w:val="333333"/>
+          <w:sz w:val="16"/>
+          <w:szCs w:val="16"/>
+          <w:lang w:eastAsia="pt-PT"/>
+        </w:rPr>
+        <w:t xml:space="preserve">, </w:t>
+      </w:r>
+      <w:proofErr w:type="spellStart"/>
+      <w:r>
+        <w:rPr>
+          <w:rFonts w:ascii="Consolas" w:eastAsia="Times New Roman" w:hAnsi="Consolas" w:cs="Times New Roman"/>
+          <w:i/>
+          <w:color w:val="000000" w:themeColor="text1"/>
+          <w:sz w:val="16"/>
+          <w:szCs w:val="16"/>
+          <w:lang w:eastAsia="pt-PT"/>
+        </w:rPr>
+        <w:t>TotalDifference</w:t>
+      </w:r>
+      <w:proofErr w:type="spellEnd"/>
+      <w:r>
+        <w:rPr>
+          <w:rFonts w:ascii="Consolas" w:eastAsia="Times New Roman" w:hAnsi="Consolas" w:cs="Times New Roman"/>
+          <w:color w:val="333333"/>
+          <w:sz w:val="16"/>
+          <w:szCs w:val="16"/>
+          <w:lang w:eastAsia="pt-PT"/>
+        </w:rPr>
+        <w:t xml:space="preserve">, </w:t>
+      </w:r>
+      <w:proofErr w:type="spellStart"/>
+      <w:r>
+        <w:rPr>
+          <w:rFonts w:ascii="Consolas" w:eastAsia="Times New Roman" w:hAnsi="Consolas" w:cs="Times New Roman"/>
+          <w:i/>
+          <w:color w:val="000000" w:themeColor="text1"/>
+          <w:sz w:val="16"/>
+          <w:szCs w:val="16"/>
+          <w:lang w:eastAsia="pt-PT"/>
+        </w:rPr>
+        <w:t>NumOfChanges</w:t>
+      </w:r>
+      <w:proofErr w:type="spellEnd"/>
+      <w:r>
+        <w:rPr>
+          <w:rFonts w:ascii="Consolas" w:eastAsia="Times New Roman" w:hAnsi="Consolas" w:cs="Times New Roman"/>
+          <w:color w:val="333333"/>
+          <w:sz w:val="16"/>
+          <w:szCs w:val="16"/>
+          <w:lang w:eastAsia="pt-PT"/>
+        </w:rPr>
+        <w:t>),</w:t>
+      </w:r>
+    </w:p>
+    <w:p>
+      <w:pPr>
+        <w:shd w:val="clear" w:color="auto" w:fill="F5F5F5"/>
+        <w:spacing w:line="285" w:lineRule="atLeast"/>
+        <w:rPr>
+          <w:rFonts w:ascii="Consolas" w:eastAsia="Times New Roman" w:hAnsi="Consolas" w:cs="Times New Roman"/>
+          <w:color w:val="333333"/>
+          <w:sz w:val="16"/>
+          <w:szCs w:val="16"/>
+          <w:lang w:eastAsia="pt-PT"/>
+        </w:rPr>
+      </w:pPr>
+      <w:r>
+        <w:rPr>
+          <w:rFonts w:ascii="Consolas" w:eastAsia="Times New Roman" w:hAnsi="Consolas" w:cs="Times New Roman"/>
+          <w:color w:val="333333"/>
+          <w:sz w:val="16"/>
+          <w:szCs w:val="16"/>
+          <w:lang w:eastAsia="pt-PT"/>
+        </w:rPr>
+        <w:t xml:space="preserve">    </w:t>
+      </w:r>
+      <w:proofErr w:type="spellStart"/>
+      <w:proofErr w:type="gramStart"/>
+      <w:r>
+        <w:rPr>
+          <w:rFonts w:ascii="Consolas" w:eastAsia="Times New Roman" w:hAnsi="Consolas" w:cs="Times New Roman"/>
+          <w:b/>
+          <w:color w:val="000000" w:themeColor="text1"/>
+          <w:sz w:val="16"/>
+          <w:szCs w:val="16"/>
+          <w:lang w:eastAsia="pt-PT"/>
+        </w:rPr>
+        <w:t>write</w:t>
+      </w:r>
+      <w:proofErr w:type="spellEnd"/>
+      <w:r>
+        <w:rPr>
+          <w:rFonts w:ascii="Consolas" w:eastAsia="Times New Roman" w:hAnsi="Consolas" w:cs="Times New Roman"/>
+          <w:color w:val="333333"/>
+          <w:sz w:val="16"/>
+          <w:szCs w:val="16"/>
+          <w:lang w:eastAsia="pt-PT"/>
+        </w:rPr>
+        <w:t>(</w:t>
+      </w:r>
+      <w:proofErr w:type="gramEnd"/>
+      <w:r>
+        <w:rPr>
+          <w:rFonts w:ascii="Consolas" w:eastAsia="Times New Roman" w:hAnsi="Consolas" w:cs="Times New Roman"/>
+          <w:color w:val="7F7F7F" w:themeColor="text1" w:themeTint="80"/>
+          <w:sz w:val="16"/>
+          <w:szCs w:val="16"/>
+          <w:lang w:eastAsia="pt-PT"/>
+        </w:rPr>
+        <w:t xml:space="preserve">' &gt; INPUT  GROUPS: '), </w:t>
+      </w:r>
+      <w:proofErr w:type="spellStart"/>
+      <w:r>
+        <w:rPr>
+          <w:rFonts w:ascii="Consolas" w:eastAsia="Times New Roman" w:hAnsi="Consolas" w:cs="Times New Roman"/>
+          <w:b/>
+          <w:color w:val="000000" w:themeColor="text1"/>
+          <w:sz w:val="16"/>
+          <w:szCs w:val="16"/>
+          <w:lang w:eastAsia="pt-PT"/>
+        </w:rPr>
+        <w:t>write</w:t>
+      </w:r>
+      <w:proofErr w:type="spellEnd"/>
+      <w:r>
+        <w:rPr>
+          <w:rFonts w:ascii="Consolas" w:eastAsia="Times New Roman" w:hAnsi="Consolas" w:cs="Times New Roman"/>
+          <w:color w:val="333333"/>
+          <w:sz w:val="16"/>
+          <w:szCs w:val="16"/>
+          <w:lang w:eastAsia="pt-PT"/>
+        </w:rPr>
+        <w:t>(</w:t>
+      </w:r>
+      <w:proofErr w:type="spellStart"/>
+      <w:r>
+        <w:rPr>
+          <w:rFonts w:ascii="Consolas" w:eastAsia="Times New Roman" w:hAnsi="Consolas" w:cs="Times New Roman"/>
+          <w:i/>
+          <w:color w:val="000000" w:themeColor="text1"/>
+          <w:sz w:val="16"/>
+          <w:szCs w:val="16"/>
+          <w:lang w:eastAsia="pt-PT"/>
+        </w:rPr>
+        <w:t>InputGroups</w:t>
+      </w:r>
+      <w:proofErr w:type="spellEnd"/>
+      <w:r>
+        <w:rPr>
+          <w:rFonts w:ascii="Consolas" w:eastAsia="Times New Roman" w:hAnsi="Consolas" w:cs="Times New Roman"/>
+          <w:color w:val="333333"/>
+          <w:sz w:val="16"/>
+          <w:szCs w:val="16"/>
+          <w:lang w:eastAsia="pt-PT"/>
+        </w:rPr>
+        <w:t xml:space="preserve">), </w:t>
+      </w:r>
+      <w:proofErr w:type="spellStart"/>
+      <w:r>
+        <w:rPr>
+          <w:rFonts w:ascii="Consolas" w:eastAsia="Times New Roman" w:hAnsi="Consolas" w:cs="Times New Roman"/>
+          <w:b/>
+          <w:color w:val="000000" w:themeColor="text1"/>
+          <w:sz w:val="16"/>
+          <w:szCs w:val="16"/>
+          <w:lang w:eastAsia="pt-PT"/>
+        </w:rPr>
+        <w:t>nl</w:t>
+      </w:r>
+      <w:proofErr w:type="spellEnd"/>
+      <w:r>
+        <w:rPr>
+          <w:rFonts w:ascii="Consolas" w:eastAsia="Times New Roman" w:hAnsi="Consolas" w:cs="Times New Roman"/>
+          <w:color w:val="333333"/>
+          <w:sz w:val="16"/>
+          <w:szCs w:val="16"/>
+          <w:lang w:eastAsia="pt-PT"/>
+        </w:rPr>
+        <w:t>,</w:t>
+      </w:r>
+    </w:p>
+    <w:p>
+      <w:pPr>
+        <w:shd w:val="clear" w:color="auto" w:fill="F5F5F5"/>
+        <w:spacing w:line="285" w:lineRule="atLeast"/>
+        <w:rPr>
+          <w:rFonts w:ascii="Consolas" w:eastAsia="Times New Roman" w:hAnsi="Consolas" w:cs="Times New Roman"/>
+          <w:color w:val="333333"/>
+          <w:sz w:val="21"/>
+          <w:szCs w:val="21"/>
+          <w:lang w:eastAsia="pt-PT"/>
+        </w:rPr>
+      </w:pPr>
+      <w:r>
+        <w:rPr>
+          <w:rFonts w:ascii="Consolas" w:eastAsia="Times New Roman" w:hAnsi="Consolas" w:cs="Times New Roman"/>
+          <w:color w:val="333333"/>
+          <w:sz w:val="16"/>
+          <w:szCs w:val="16"/>
+          <w:lang w:eastAsia="pt-PT"/>
+        </w:rPr>
+        <w:t xml:space="preserve">    </w:t>
+      </w:r>
+      <w:proofErr w:type="spellStart"/>
+      <w:proofErr w:type="gramStart"/>
+      <w:r>
+        <w:rPr>
+          <w:rFonts w:ascii="Consolas" w:eastAsia="Times New Roman" w:hAnsi="Consolas" w:cs="Times New Roman"/>
+          <w:b/>
+          <w:color w:val="000000" w:themeColor="text1"/>
+          <w:sz w:val="16"/>
+          <w:szCs w:val="16"/>
+          <w:lang w:eastAsia="pt-PT"/>
+        </w:rPr>
+        <w:t>displayOutput</w:t>
+      </w:r>
+      <w:proofErr w:type="spellEnd"/>
+      <w:r>
+        <w:rPr>
+          <w:rFonts w:ascii="Consolas" w:eastAsia="Times New Roman" w:hAnsi="Consolas" w:cs="Times New Roman"/>
+          <w:color w:val="333333"/>
+          <w:sz w:val="16"/>
+          <w:szCs w:val="16"/>
+          <w:lang w:eastAsia="pt-PT"/>
+        </w:rPr>
+        <w:t>(</w:t>
+      </w:r>
+      <w:proofErr w:type="spellStart"/>
+      <w:proofErr w:type="gramEnd"/>
+      <w:r>
+        <w:rPr>
+          <w:rFonts w:ascii="Consolas" w:eastAsia="Times New Roman" w:hAnsi="Consolas" w:cs="Times New Roman"/>
+          <w:i/>
+          <w:color w:val="000000" w:themeColor="text1"/>
+          <w:sz w:val="16"/>
+          <w:szCs w:val="16"/>
+          <w:lang w:eastAsia="pt-PT"/>
+        </w:rPr>
+        <w:t>OutputGroups</w:t>
+      </w:r>
+      <w:proofErr w:type="spellEnd"/>
+      <w:r>
+        <w:rPr>
+          <w:rFonts w:ascii="Consolas" w:eastAsia="Times New Roman" w:hAnsi="Consolas" w:cs="Times New Roman"/>
+          <w:color w:val="333333"/>
+          <w:sz w:val="16"/>
+          <w:szCs w:val="16"/>
+          <w:lang w:eastAsia="pt-PT"/>
+        </w:rPr>
+        <w:t xml:space="preserve">, </w:t>
+      </w:r>
+      <w:proofErr w:type="spellStart"/>
+      <w:r>
+        <w:rPr>
+          <w:rFonts w:ascii="Consolas" w:eastAsia="Times New Roman" w:hAnsi="Consolas" w:cs="Times New Roman"/>
+          <w:i/>
+          <w:color w:val="000000" w:themeColor="text1"/>
+          <w:sz w:val="16"/>
+          <w:szCs w:val="16"/>
+          <w:lang w:eastAsia="pt-PT"/>
+        </w:rPr>
+        <w:t>OutputIndexs</w:t>
+      </w:r>
+      <w:proofErr w:type="spellEnd"/>
+      <w:r>
+        <w:rPr>
+          <w:rFonts w:ascii="Consolas" w:eastAsia="Times New Roman" w:hAnsi="Consolas" w:cs="Times New Roman"/>
+          <w:color w:val="333333"/>
+          <w:sz w:val="16"/>
+          <w:szCs w:val="16"/>
+          <w:lang w:eastAsia="pt-PT"/>
+        </w:rPr>
+        <w:t xml:space="preserve">, </w:t>
+      </w:r>
+      <w:proofErr w:type="spellStart"/>
+      <w:r>
+        <w:rPr>
+          <w:rFonts w:ascii="Consolas" w:eastAsia="Times New Roman" w:hAnsi="Consolas" w:cs="Times New Roman"/>
+          <w:i/>
+          <w:color w:val="000000" w:themeColor="text1"/>
+          <w:sz w:val="16"/>
+          <w:szCs w:val="16"/>
+          <w:lang w:eastAsia="pt-PT"/>
+        </w:rPr>
+        <w:t>TotalDifference</w:t>
+      </w:r>
+      <w:proofErr w:type="spellEnd"/>
+      <w:r>
+        <w:rPr>
+          <w:rFonts w:ascii="Consolas" w:eastAsia="Times New Roman" w:hAnsi="Consolas" w:cs="Times New Roman"/>
+          <w:color w:val="333333"/>
+          <w:sz w:val="16"/>
+          <w:szCs w:val="16"/>
+          <w:lang w:eastAsia="pt-PT"/>
+        </w:rPr>
+        <w:t xml:space="preserve">, </w:t>
+      </w:r>
+      <w:proofErr w:type="spellStart"/>
+      <w:r>
+        <w:rPr>
+          <w:rFonts w:ascii="Consolas" w:eastAsia="Times New Roman" w:hAnsi="Consolas" w:cs="Times New Roman"/>
+          <w:i/>
+          <w:color w:val="000000" w:themeColor="text1"/>
+          <w:sz w:val="16"/>
+          <w:szCs w:val="16"/>
+          <w:lang w:eastAsia="pt-PT"/>
+        </w:rPr>
+        <w:t>NumOfChanges</w:t>
+      </w:r>
+      <w:proofErr w:type="spellEnd"/>
+      <w:r>
+        <w:rPr>
+          <w:rFonts w:ascii="Consolas" w:eastAsia="Times New Roman" w:hAnsi="Consolas" w:cs="Times New Roman"/>
+          <w:color w:val="333333"/>
+          <w:sz w:val="16"/>
+          <w:szCs w:val="16"/>
+          <w:lang w:eastAsia="pt-PT"/>
+        </w:rPr>
+        <w:t>).</w:t>
+      </w:r>
+    </w:p>
+    <w:p>
+      <w:pPr>
+        <w:jc w:val="both"/>
+        <w:rPr>
+          <w:rFonts w:cs="Times New Roman"/>
+          <w:b/>
+          <w:color w:val="000000" w:themeColor="text1"/>
+        </w:rPr>
+      </w:pPr>
+    </w:p>
+    <w:p>
+      <w:pPr>
+        <w:jc w:val="both"/>
+        <w:rPr>
+          <w:rFonts w:cs="Times New Roman"/>
+        </w:rPr>
+      </w:pPr>
+    </w:p>
+    <w:p>
+      <w:pPr>
+        <w:ind w:firstLine="720"/>
+        <w:jc w:val="both"/>
+        <w:rPr>
+          <w:rFonts w:cs="Times New Roman"/>
+        </w:rPr>
+      </w:pPr>
+      <w:r>
+        <w:rPr>
+          <w:rFonts w:cs="Times New Roman"/>
+        </w:rPr>
+        <w:t xml:space="preserve">Após ser resolvido o problema, o predicado </w:t>
+      </w:r>
+      <w:proofErr w:type="spellStart"/>
+      <w:r>
+        <w:rPr>
+          <w:rFonts w:cs="Times New Roman"/>
+          <w:i/>
+        </w:rPr>
+        <w:t>displayOutput</w:t>
+      </w:r>
+      <w:proofErr w:type="spellEnd"/>
+      <w:r>
+        <w:rPr>
+          <w:rFonts w:cs="Times New Roman"/>
+          <w:b/>
+          <w:i/>
+        </w:rPr>
+        <w:t xml:space="preserve"> </w:t>
+      </w:r>
+      <w:r>
+        <w:rPr>
+          <w:rFonts w:cs="Times New Roman"/>
+        </w:rPr>
+        <w:t>mostra a lista de grupos ordenada, a lista de índices ordenada, o número total de mudanças e a distância total de todas essas mudanças.</w:t>
+      </w:r>
+    </w:p>
+    <w:p>
+      <w:pPr>
+        <w:jc w:val="both"/>
+        <w:rPr>
+          <w:rFonts w:cs="Times New Roman"/>
+        </w:rPr>
+      </w:pPr>
+    </w:p>
+    <w:p>
+      <w:pPr>
+        <w:shd w:val="clear" w:color="auto" w:fill="F5F5F5"/>
+        <w:spacing w:line="285" w:lineRule="atLeast"/>
+        <w:rPr>
+          <w:rFonts w:ascii="Consolas" w:eastAsia="Times New Roman" w:hAnsi="Consolas" w:cs="Times New Roman"/>
+          <w:sz w:val="16"/>
+          <w:szCs w:val="16"/>
+          <w:lang w:eastAsia="pt-PT"/>
+        </w:rPr>
+      </w:pPr>
+      <w:proofErr w:type="spellStart"/>
+      <w:proofErr w:type="gramStart"/>
+      <w:r>
+        <w:rPr>
+          <w:rFonts w:ascii="Consolas" w:eastAsia="Times New Roman" w:hAnsi="Consolas" w:cs="Times New Roman"/>
+          <w:b/>
+          <w:sz w:val="16"/>
+          <w:szCs w:val="16"/>
+          <w:lang w:eastAsia="pt-PT"/>
+        </w:rPr>
+        <w:t>displayOutput</w:t>
+      </w:r>
+      <w:proofErr w:type="spellEnd"/>
+      <w:r>
+        <w:rPr>
+          <w:rFonts w:ascii="Consolas" w:eastAsia="Times New Roman" w:hAnsi="Consolas" w:cs="Times New Roman"/>
+          <w:sz w:val="16"/>
+          <w:szCs w:val="16"/>
+          <w:lang w:eastAsia="pt-PT"/>
+        </w:rPr>
+        <w:t>(</w:t>
+      </w:r>
+      <w:proofErr w:type="spellStart"/>
+      <w:proofErr w:type="gramEnd"/>
+      <w:r>
+        <w:rPr>
+          <w:rFonts w:ascii="Consolas" w:eastAsia="Times New Roman" w:hAnsi="Consolas" w:cs="Times New Roman"/>
+          <w:i/>
+          <w:sz w:val="16"/>
+          <w:szCs w:val="16"/>
+          <w:lang w:eastAsia="pt-PT"/>
+        </w:rPr>
+        <w:t>OutputGroups</w:t>
+      </w:r>
+      <w:proofErr w:type="spellEnd"/>
+      <w:r>
+        <w:rPr>
+          <w:rFonts w:ascii="Consolas" w:eastAsia="Times New Roman" w:hAnsi="Consolas" w:cs="Times New Roman"/>
+          <w:sz w:val="16"/>
+          <w:szCs w:val="16"/>
+          <w:lang w:eastAsia="pt-PT"/>
+        </w:rPr>
+        <w:t xml:space="preserve">, </w:t>
+      </w:r>
+      <w:proofErr w:type="spellStart"/>
+      <w:r>
+        <w:rPr>
+          <w:rFonts w:ascii="Consolas" w:eastAsia="Times New Roman" w:hAnsi="Consolas" w:cs="Times New Roman"/>
+          <w:i/>
+          <w:sz w:val="16"/>
+          <w:szCs w:val="16"/>
+          <w:lang w:eastAsia="pt-PT"/>
+        </w:rPr>
+        <w:t>OutputIndexs</w:t>
+      </w:r>
+      <w:proofErr w:type="spellEnd"/>
+      <w:r>
+        <w:rPr>
+          <w:rFonts w:ascii="Consolas" w:eastAsia="Times New Roman" w:hAnsi="Consolas" w:cs="Times New Roman"/>
+          <w:sz w:val="16"/>
+          <w:szCs w:val="16"/>
+          <w:lang w:eastAsia="pt-PT"/>
+        </w:rPr>
+        <w:t xml:space="preserve">, </w:t>
+      </w:r>
+      <w:proofErr w:type="spellStart"/>
+      <w:r>
+        <w:rPr>
+          <w:rFonts w:ascii="Consolas" w:eastAsia="Times New Roman" w:hAnsi="Consolas" w:cs="Times New Roman"/>
+          <w:sz w:val="16"/>
+          <w:szCs w:val="16"/>
+          <w:lang w:eastAsia="pt-PT"/>
+        </w:rPr>
+        <w:t>TotalDifference</w:t>
+      </w:r>
+      <w:proofErr w:type="spellEnd"/>
+      <w:r>
+        <w:rPr>
+          <w:rFonts w:ascii="Consolas" w:eastAsia="Times New Roman" w:hAnsi="Consolas" w:cs="Times New Roman"/>
+          <w:sz w:val="16"/>
+          <w:szCs w:val="16"/>
+          <w:lang w:eastAsia="pt-PT"/>
+        </w:rPr>
+        <w:t xml:space="preserve">, </w:t>
+      </w:r>
+      <w:proofErr w:type="spellStart"/>
+      <w:r>
+        <w:rPr>
+          <w:rFonts w:ascii="Consolas" w:eastAsia="Times New Roman" w:hAnsi="Consolas" w:cs="Times New Roman"/>
+          <w:sz w:val="16"/>
+          <w:szCs w:val="16"/>
+          <w:lang w:eastAsia="pt-PT"/>
+        </w:rPr>
+        <w:t>NumOfChanges</w:t>
+      </w:r>
+      <w:proofErr w:type="spellEnd"/>
+      <w:r>
+        <w:rPr>
+          <w:rFonts w:ascii="Consolas" w:eastAsia="Times New Roman" w:hAnsi="Consolas" w:cs="Times New Roman"/>
+          <w:sz w:val="16"/>
+          <w:szCs w:val="16"/>
+          <w:lang w:eastAsia="pt-PT"/>
+        </w:rPr>
+        <w:t>) :-</w:t>
+      </w:r>
+    </w:p>
+    <w:p>
+      <w:pPr>
+        <w:shd w:val="clear" w:color="auto" w:fill="F5F5F5"/>
+        <w:spacing w:line="285" w:lineRule="atLeast"/>
+        <w:rPr>
+          <w:rFonts w:ascii="Consolas" w:eastAsia="Times New Roman" w:hAnsi="Consolas" w:cs="Times New Roman"/>
+          <w:color w:val="333333"/>
+          <w:sz w:val="16"/>
+          <w:szCs w:val="16"/>
+          <w:lang w:eastAsia="pt-PT"/>
+        </w:rPr>
+      </w:pPr>
+      <w:r>
+        <w:rPr>
+          <w:rFonts w:ascii="Consolas" w:eastAsia="Times New Roman" w:hAnsi="Consolas" w:cs="Times New Roman"/>
+          <w:color w:val="333333"/>
+          <w:sz w:val="16"/>
+          <w:szCs w:val="16"/>
+          <w:lang w:eastAsia="pt-PT"/>
+        </w:rPr>
+        <w:t xml:space="preserve">    </w:t>
+      </w:r>
+      <w:proofErr w:type="spellStart"/>
+      <w:proofErr w:type="gramStart"/>
+      <w:r>
+        <w:rPr>
+          <w:rFonts w:ascii="Consolas" w:eastAsia="Times New Roman" w:hAnsi="Consolas" w:cs="Times New Roman"/>
+          <w:b/>
+          <w:sz w:val="16"/>
+          <w:szCs w:val="16"/>
+          <w:lang w:eastAsia="pt-PT"/>
+        </w:rPr>
+        <w:t>write</w:t>
+      </w:r>
+      <w:proofErr w:type="spellEnd"/>
+      <w:r>
+        <w:rPr>
+          <w:rFonts w:ascii="Consolas" w:eastAsia="Times New Roman" w:hAnsi="Consolas" w:cs="Times New Roman"/>
+          <w:color w:val="333333"/>
+          <w:sz w:val="16"/>
+          <w:szCs w:val="16"/>
+          <w:lang w:eastAsia="pt-PT"/>
+        </w:rPr>
+        <w:t>(</w:t>
+      </w:r>
+      <w:proofErr w:type="gramEnd"/>
+      <w:r>
+        <w:rPr>
+          <w:rFonts w:ascii="Consolas" w:eastAsia="Times New Roman" w:hAnsi="Consolas" w:cs="Times New Roman"/>
+          <w:color w:val="7F7F7F" w:themeColor="text1" w:themeTint="80"/>
+          <w:sz w:val="16"/>
+          <w:szCs w:val="16"/>
+          <w:lang w:eastAsia="pt-PT"/>
+        </w:rPr>
+        <w:t xml:space="preserve">' &gt; OUTPUT GROUPS: '), </w:t>
+      </w:r>
+      <w:proofErr w:type="spellStart"/>
+      <w:r>
+        <w:rPr>
+          <w:rFonts w:ascii="Consolas" w:eastAsia="Times New Roman" w:hAnsi="Consolas" w:cs="Times New Roman"/>
+          <w:b/>
+          <w:sz w:val="16"/>
+          <w:szCs w:val="16"/>
+          <w:lang w:eastAsia="pt-PT"/>
+        </w:rPr>
+        <w:t>write</w:t>
+      </w:r>
+      <w:proofErr w:type="spellEnd"/>
+      <w:r>
+        <w:rPr>
+          <w:rFonts w:ascii="Consolas" w:eastAsia="Times New Roman" w:hAnsi="Consolas" w:cs="Times New Roman"/>
+          <w:sz w:val="16"/>
+          <w:szCs w:val="16"/>
+          <w:lang w:eastAsia="pt-PT"/>
+        </w:rPr>
+        <w:t>(</w:t>
+      </w:r>
+      <w:proofErr w:type="spellStart"/>
+      <w:r>
+        <w:rPr>
+          <w:rFonts w:ascii="Consolas" w:eastAsia="Times New Roman" w:hAnsi="Consolas" w:cs="Times New Roman"/>
+          <w:i/>
+          <w:sz w:val="16"/>
+          <w:szCs w:val="16"/>
+          <w:lang w:eastAsia="pt-PT"/>
+        </w:rPr>
+        <w:t>OutputGroups</w:t>
+      </w:r>
+      <w:proofErr w:type="spellEnd"/>
+      <w:r>
+        <w:rPr>
+          <w:rFonts w:ascii="Consolas" w:eastAsia="Times New Roman" w:hAnsi="Consolas" w:cs="Times New Roman"/>
+          <w:sz w:val="16"/>
+          <w:szCs w:val="16"/>
+          <w:lang w:eastAsia="pt-PT"/>
+        </w:rPr>
+        <w:t xml:space="preserve">), </w:t>
+      </w:r>
+      <w:proofErr w:type="spellStart"/>
+      <w:r>
+        <w:rPr>
+          <w:rFonts w:ascii="Consolas" w:eastAsia="Times New Roman" w:hAnsi="Consolas" w:cs="Times New Roman"/>
+          <w:b/>
+          <w:sz w:val="16"/>
+          <w:szCs w:val="16"/>
+          <w:lang w:eastAsia="pt-PT"/>
+        </w:rPr>
+        <w:t>nl</w:t>
+      </w:r>
+      <w:proofErr w:type="spellEnd"/>
+      <w:r>
+        <w:rPr>
+          <w:rFonts w:ascii="Consolas" w:eastAsia="Times New Roman" w:hAnsi="Consolas" w:cs="Times New Roman"/>
+          <w:sz w:val="16"/>
+          <w:szCs w:val="16"/>
+          <w:lang w:eastAsia="pt-PT"/>
+        </w:rPr>
+        <w:t>,</w:t>
+      </w:r>
+    </w:p>
+    <w:p>
+      <w:pPr>
+        <w:shd w:val="clear" w:color="auto" w:fill="F5F5F5"/>
+        <w:spacing w:line="285" w:lineRule="atLeast"/>
+        <w:rPr>
+          <w:rFonts w:ascii="Consolas" w:eastAsia="Times New Roman" w:hAnsi="Consolas" w:cs="Times New Roman"/>
+          <w:color w:val="333333"/>
+          <w:sz w:val="16"/>
+          <w:szCs w:val="16"/>
+          <w:lang w:eastAsia="pt-PT"/>
+        </w:rPr>
+      </w:pPr>
+      <w:r>
+        <w:rPr>
+          <w:rFonts w:ascii="Consolas" w:eastAsia="Times New Roman" w:hAnsi="Consolas" w:cs="Times New Roman"/>
+          <w:color w:val="333333"/>
+          <w:sz w:val="16"/>
+          <w:szCs w:val="16"/>
+          <w:lang w:eastAsia="pt-PT"/>
+        </w:rPr>
+        <w:t xml:space="preserve">    </w:t>
+      </w:r>
+      <w:proofErr w:type="spellStart"/>
+      <w:proofErr w:type="gramStart"/>
+      <w:r>
+        <w:rPr>
+          <w:rFonts w:ascii="Consolas" w:eastAsia="Times New Roman" w:hAnsi="Consolas" w:cs="Times New Roman"/>
+          <w:b/>
+          <w:sz w:val="16"/>
+          <w:szCs w:val="16"/>
+          <w:lang w:eastAsia="pt-PT"/>
+        </w:rPr>
+        <w:t>write</w:t>
+      </w:r>
+      <w:proofErr w:type="spellEnd"/>
+      <w:r>
+        <w:rPr>
+          <w:rFonts w:ascii="Consolas" w:eastAsia="Times New Roman" w:hAnsi="Consolas" w:cs="Times New Roman"/>
+          <w:color w:val="333333"/>
+          <w:sz w:val="16"/>
+          <w:szCs w:val="16"/>
+          <w:lang w:eastAsia="pt-PT"/>
+        </w:rPr>
+        <w:t>(</w:t>
+      </w:r>
+      <w:proofErr w:type="gramEnd"/>
+      <w:r>
+        <w:rPr>
+          <w:rFonts w:ascii="Consolas" w:eastAsia="Times New Roman" w:hAnsi="Consolas" w:cs="Times New Roman"/>
+          <w:color w:val="7F7F7F" w:themeColor="text1" w:themeTint="80"/>
+          <w:sz w:val="16"/>
+          <w:szCs w:val="16"/>
+          <w:lang w:eastAsia="pt-PT"/>
+        </w:rPr>
+        <w:t xml:space="preserve">' &gt; OUTPUT INDEXS: '), </w:t>
+      </w:r>
+      <w:proofErr w:type="spellStart"/>
+      <w:r>
+        <w:rPr>
+          <w:rFonts w:ascii="Consolas" w:eastAsia="Times New Roman" w:hAnsi="Consolas" w:cs="Times New Roman"/>
+          <w:b/>
+          <w:sz w:val="16"/>
+          <w:szCs w:val="16"/>
+          <w:lang w:eastAsia="pt-PT"/>
+        </w:rPr>
+        <w:t>write</w:t>
+      </w:r>
+      <w:proofErr w:type="spellEnd"/>
+      <w:r>
+        <w:rPr>
+          <w:rFonts w:ascii="Consolas" w:eastAsia="Times New Roman" w:hAnsi="Consolas" w:cs="Times New Roman"/>
+          <w:color w:val="333333"/>
+          <w:sz w:val="16"/>
+          <w:szCs w:val="16"/>
+          <w:lang w:eastAsia="pt-PT"/>
+        </w:rPr>
+        <w:t>(</w:t>
+      </w:r>
+      <w:proofErr w:type="spellStart"/>
+      <w:r>
+        <w:rPr>
+          <w:rFonts w:ascii="Consolas" w:eastAsia="Times New Roman" w:hAnsi="Consolas" w:cs="Times New Roman"/>
+          <w:i/>
+          <w:sz w:val="16"/>
+          <w:szCs w:val="16"/>
+          <w:lang w:eastAsia="pt-PT"/>
+        </w:rPr>
+        <w:t>OutputIndexs</w:t>
+      </w:r>
+      <w:proofErr w:type="spellEnd"/>
+      <w:r>
+        <w:rPr>
+          <w:rFonts w:ascii="Consolas" w:eastAsia="Times New Roman" w:hAnsi="Consolas" w:cs="Times New Roman"/>
+          <w:color w:val="333333"/>
+          <w:sz w:val="16"/>
+          <w:szCs w:val="16"/>
+          <w:lang w:eastAsia="pt-PT"/>
+        </w:rPr>
+        <w:t xml:space="preserve">), </w:t>
+      </w:r>
+      <w:proofErr w:type="spellStart"/>
+      <w:r>
+        <w:rPr>
+          <w:rFonts w:ascii="Consolas" w:eastAsia="Times New Roman" w:hAnsi="Consolas" w:cs="Times New Roman"/>
+          <w:b/>
+          <w:sz w:val="16"/>
+          <w:szCs w:val="16"/>
+          <w:lang w:eastAsia="pt-PT"/>
+        </w:rPr>
+        <w:t>nl</w:t>
+      </w:r>
+      <w:proofErr w:type="spellEnd"/>
+      <w:r>
+        <w:rPr>
+          <w:rFonts w:ascii="Consolas" w:eastAsia="Times New Roman" w:hAnsi="Consolas" w:cs="Times New Roman"/>
+          <w:color w:val="333333"/>
+          <w:sz w:val="16"/>
+          <w:szCs w:val="16"/>
+          <w:lang w:eastAsia="pt-PT"/>
+        </w:rPr>
+        <w:t>,</w:t>
+      </w:r>
+    </w:p>
+    <w:p>
+      <w:pPr>
+        <w:shd w:val="clear" w:color="auto" w:fill="F5F5F5"/>
+        <w:spacing w:line="285" w:lineRule="atLeast"/>
+        <w:rPr>
+          <w:rFonts w:ascii="Consolas" w:eastAsia="Times New Roman" w:hAnsi="Consolas" w:cs="Times New Roman"/>
+          <w:color w:val="333333"/>
+          <w:sz w:val="16"/>
+          <w:szCs w:val="16"/>
+          <w:lang w:eastAsia="pt-PT"/>
+        </w:rPr>
+      </w:pPr>
+      <w:r>
+        <w:rPr>
+          <w:rFonts w:ascii="Consolas" w:eastAsia="Times New Roman" w:hAnsi="Consolas" w:cs="Times New Roman"/>
+          <w:color w:val="333333"/>
+          <w:sz w:val="16"/>
+          <w:szCs w:val="16"/>
+          <w:lang w:eastAsia="pt-PT"/>
+        </w:rPr>
+        <w:t xml:space="preserve">    </w:t>
+      </w:r>
+      <w:proofErr w:type="spellStart"/>
+      <w:proofErr w:type="gramStart"/>
+      <w:r>
+        <w:rPr>
+          <w:rFonts w:ascii="Consolas" w:eastAsia="Times New Roman" w:hAnsi="Consolas" w:cs="Times New Roman"/>
+          <w:b/>
+          <w:sz w:val="16"/>
+          <w:szCs w:val="16"/>
+          <w:lang w:eastAsia="pt-PT"/>
+        </w:rPr>
+        <w:t>write</w:t>
+      </w:r>
+      <w:proofErr w:type="spellEnd"/>
+      <w:r>
+        <w:rPr>
+          <w:rFonts w:ascii="Consolas" w:eastAsia="Times New Roman" w:hAnsi="Consolas" w:cs="Times New Roman"/>
+          <w:color w:val="333333"/>
+          <w:sz w:val="16"/>
+          <w:szCs w:val="16"/>
+          <w:lang w:eastAsia="pt-PT"/>
+        </w:rPr>
+        <w:t>(</w:t>
+      </w:r>
+      <w:proofErr w:type="gramEnd"/>
+      <w:r>
+        <w:rPr>
+          <w:rFonts w:ascii="Consolas" w:eastAsia="Times New Roman" w:hAnsi="Consolas" w:cs="Times New Roman"/>
+          <w:color w:val="7F7F7F" w:themeColor="text1" w:themeTint="80"/>
+          <w:sz w:val="16"/>
+          <w:szCs w:val="16"/>
+          <w:lang w:eastAsia="pt-PT"/>
+        </w:rPr>
+        <w:t xml:space="preserve">' &gt; Total </w:t>
+      </w:r>
+      <w:proofErr w:type="spellStart"/>
+      <w:r>
+        <w:rPr>
+          <w:rFonts w:ascii="Consolas" w:eastAsia="Times New Roman" w:hAnsi="Consolas" w:cs="Times New Roman"/>
+          <w:color w:val="7F7F7F" w:themeColor="text1" w:themeTint="80"/>
+          <w:sz w:val="16"/>
+          <w:szCs w:val="16"/>
+          <w:lang w:eastAsia="pt-PT"/>
+        </w:rPr>
+        <w:t>Changes</w:t>
+      </w:r>
+      <w:proofErr w:type="spellEnd"/>
+      <w:r>
+        <w:rPr>
+          <w:rFonts w:ascii="Consolas" w:eastAsia="Times New Roman" w:hAnsi="Consolas" w:cs="Times New Roman"/>
+          <w:color w:val="7F7F7F" w:themeColor="text1" w:themeTint="80"/>
+          <w:sz w:val="16"/>
+          <w:szCs w:val="16"/>
+          <w:lang w:eastAsia="pt-PT"/>
+        </w:rPr>
+        <w:t>: '</w:t>
+      </w:r>
+      <w:r>
+        <w:rPr>
+          <w:rFonts w:ascii="Consolas" w:eastAsia="Times New Roman" w:hAnsi="Consolas" w:cs="Times New Roman"/>
+          <w:color w:val="333333"/>
+          <w:sz w:val="16"/>
+          <w:szCs w:val="16"/>
+          <w:lang w:eastAsia="pt-PT"/>
+        </w:rPr>
+        <w:t xml:space="preserve">), </w:t>
+      </w:r>
+      <w:proofErr w:type="spellStart"/>
+      <w:r>
+        <w:rPr>
+          <w:rFonts w:ascii="Consolas" w:eastAsia="Times New Roman" w:hAnsi="Consolas" w:cs="Times New Roman"/>
+          <w:b/>
+          <w:sz w:val="16"/>
+          <w:szCs w:val="16"/>
+          <w:lang w:eastAsia="pt-PT"/>
+        </w:rPr>
+        <w:t>write</w:t>
+      </w:r>
+      <w:proofErr w:type="spellEnd"/>
+      <w:r>
+        <w:rPr>
+          <w:rFonts w:ascii="Consolas" w:eastAsia="Times New Roman" w:hAnsi="Consolas" w:cs="Times New Roman"/>
+          <w:color w:val="333333"/>
+          <w:sz w:val="16"/>
+          <w:szCs w:val="16"/>
+          <w:lang w:eastAsia="pt-PT"/>
+        </w:rPr>
+        <w:t>(</w:t>
+      </w:r>
+      <w:proofErr w:type="spellStart"/>
+      <w:r>
+        <w:rPr>
+          <w:rFonts w:ascii="Consolas" w:eastAsia="Times New Roman" w:hAnsi="Consolas" w:cs="Times New Roman"/>
+          <w:i/>
+          <w:sz w:val="16"/>
+          <w:szCs w:val="16"/>
+          <w:lang w:eastAsia="pt-PT"/>
+        </w:rPr>
+        <w:t>NumOfChanges</w:t>
+      </w:r>
+      <w:proofErr w:type="spellEnd"/>
+      <w:r>
+        <w:rPr>
+          <w:rFonts w:ascii="Consolas" w:eastAsia="Times New Roman" w:hAnsi="Consolas" w:cs="Times New Roman"/>
+          <w:color w:val="333333"/>
+          <w:sz w:val="16"/>
+          <w:szCs w:val="16"/>
+          <w:lang w:eastAsia="pt-PT"/>
+        </w:rPr>
+        <w:t xml:space="preserve">), </w:t>
+      </w:r>
+      <w:proofErr w:type="spellStart"/>
+      <w:r>
+        <w:rPr>
+          <w:rFonts w:ascii="Consolas" w:eastAsia="Times New Roman" w:hAnsi="Consolas" w:cs="Times New Roman"/>
+          <w:b/>
+          <w:sz w:val="16"/>
+          <w:szCs w:val="16"/>
+          <w:lang w:eastAsia="pt-PT"/>
+        </w:rPr>
+        <w:t>nl</w:t>
+      </w:r>
+      <w:proofErr w:type="spellEnd"/>
+      <w:r>
+        <w:rPr>
+          <w:rFonts w:ascii="Consolas" w:eastAsia="Times New Roman" w:hAnsi="Consolas" w:cs="Times New Roman"/>
+          <w:color w:val="333333"/>
+          <w:sz w:val="16"/>
+          <w:szCs w:val="16"/>
+          <w:lang w:eastAsia="pt-PT"/>
+        </w:rPr>
+        <w:t>,</w:t>
+      </w:r>
+    </w:p>
+    <w:p>
+      <w:pPr>
+        <w:shd w:val="clear" w:color="auto" w:fill="F5F5F5"/>
+        <w:spacing w:line="285" w:lineRule="atLeast"/>
+        <w:rPr>
+          <w:rFonts w:ascii="Consolas" w:eastAsia="Times New Roman" w:hAnsi="Consolas" w:cs="Times New Roman"/>
+          <w:color w:val="333333"/>
+          <w:sz w:val="16"/>
+          <w:szCs w:val="16"/>
+          <w:lang w:eastAsia="pt-PT"/>
+        </w:rPr>
+      </w:pPr>
+      <w:r>
+        <w:rPr>
+          <w:rFonts w:ascii="Consolas" w:eastAsia="Times New Roman" w:hAnsi="Consolas" w:cs="Times New Roman"/>
+          <w:color w:val="333333"/>
+          <w:sz w:val="16"/>
+          <w:szCs w:val="16"/>
+          <w:lang w:eastAsia="pt-PT"/>
+        </w:rPr>
+        <w:t xml:space="preserve">    </w:t>
+      </w:r>
+      <w:proofErr w:type="spellStart"/>
+      <w:proofErr w:type="gramStart"/>
+      <w:r>
+        <w:rPr>
+          <w:rFonts w:ascii="Consolas" w:eastAsia="Times New Roman" w:hAnsi="Consolas" w:cs="Times New Roman"/>
+          <w:b/>
+          <w:sz w:val="16"/>
+          <w:szCs w:val="16"/>
+          <w:lang w:eastAsia="pt-PT"/>
+        </w:rPr>
+        <w:t>write</w:t>
+      </w:r>
+      <w:proofErr w:type="spellEnd"/>
+      <w:r>
+        <w:rPr>
+          <w:rFonts w:ascii="Consolas" w:eastAsia="Times New Roman" w:hAnsi="Consolas" w:cs="Times New Roman"/>
+          <w:color w:val="333333"/>
+          <w:sz w:val="16"/>
+          <w:szCs w:val="16"/>
+          <w:lang w:eastAsia="pt-PT"/>
+        </w:rPr>
+        <w:t>(</w:t>
+      </w:r>
+      <w:proofErr w:type="gramEnd"/>
+      <w:r>
+        <w:rPr>
+          <w:rFonts w:ascii="Consolas" w:eastAsia="Times New Roman" w:hAnsi="Consolas" w:cs="Times New Roman"/>
+          <w:color w:val="7F7F7F" w:themeColor="text1" w:themeTint="80"/>
+          <w:sz w:val="16"/>
+          <w:szCs w:val="16"/>
+          <w:lang w:eastAsia="pt-PT"/>
+        </w:rPr>
+        <w:t xml:space="preserve">' &gt; Total </w:t>
+      </w:r>
+      <w:proofErr w:type="spellStart"/>
+      <w:r>
+        <w:rPr>
+          <w:rFonts w:ascii="Consolas" w:eastAsia="Times New Roman" w:hAnsi="Consolas" w:cs="Times New Roman"/>
+          <w:color w:val="7F7F7F" w:themeColor="text1" w:themeTint="80"/>
+          <w:sz w:val="16"/>
+          <w:szCs w:val="16"/>
+          <w:lang w:eastAsia="pt-PT"/>
+        </w:rPr>
+        <w:t>Changes</w:t>
+      </w:r>
+      <w:proofErr w:type="spellEnd"/>
+      <w:r>
+        <w:rPr>
+          <w:rFonts w:ascii="Consolas" w:eastAsia="Times New Roman" w:hAnsi="Consolas" w:cs="Times New Roman"/>
+          <w:color w:val="7F7F7F" w:themeColor="text1" w:themeTint="80"/>
+          <w:sz w:val="16"/>
+          <w:szCs w:val="16"/>
+          <w:lang w:eastAsia="pt-PT"/>
+        </w:rPr>
+        <w:t xml:space="preserve"> </w:t>
+      </w:r>
+      <w:proofErr w:type="spellStart"/>
+      <w:r>
+        <w:rPr>
+          <w:rFonts w:ascii="Consolas" w:eastAsia="Times New Roman" w:hAnsi="Consolas" w:cs="Times New Roman"/>
+          <w:color w:val="7F7F7F" w:themeColor="text1" w:themeTint="80"/>
+          <w:sz w:val="16"/>
+          <w:szCs w:val="16"/>
+          <w:lang w:eastAsia="pt-PT"/>
+        </w:rPr>
+        <w:t>Value</w:t>
+      </w:r>
+      <w:proofErr w:type="spellEnd"/>
+      <w:r>
+        <w:rPr>
+          <w:rFonts w:ascii="Consolas" w:eastAsia="Times New Roman" w:hAnsi="Consolas" w:cs="Times New Roman"/>
+          <w:color w:val="7F7F7F" w:themeColor="text1" w:themeTint="80"/>
+          <w:sz w:val="16"/>
+          <w:szCs w:val="16"/>
+          <w:lang w:eastAsia="pt-PT"/>
+        </w:rPr>
+        <w:t>: '</w:t>
+      </w:r>
+      <w:r>
+        <w:rPr>
+          <w:rFonts w:ascii="Consolas" w:eastAsia="Times New Roman" w:hAnsi="Consolas" w:cs="Times New Roman"/>
+          <w:color w:val="333333"/>
+          <w:sz w:val="16"/>
+          <w:szCs w:val="16"/>
+          <w:lang w:eastAsia="pt-PT"/>
+        </w:rPr>
+        <w:t xml:space="preserve">), </w:t>
+      </w:r>
+      <w:proofErr w:type="spellStart"/>
+      <w:r>
+        <w:rPr>
+          <w:rFonts w:ascii="Consolas" w:eastAsia="Times New Roman" w:hAnsi="Consolas" w:cs="Times New Roman"/>
+          <w:b/>
+          <w:sz w:val="16"/>
+          <w:szCs w:val="16"/>
+          <w:lang w:eastAsia="pt-PT"/>
+        </w:rPr>
+        <w:t>write</w:t>
+      </w:r>
+      <w:proofErr w:type="spellEnd"/>
+      <w:r>
+        <w:rPr>
+          <w:rFonts w:ascii="Consolas" w:eastAsia="Times New Roman" w:hAnsi="Consolas" w:cs="Times New Roman"/>
+          <w:color w:val="333333"/>
+          <w:sz w:val="16"/>
+          <w:szCs w:val="16"/>
+          <w:lang w:eastAsia="pt-PT"/>
+        </w:rPr>
+        <w:t>(</w:t>
+      </w:r>
+      <w:proofErr w:type="spellStart"/>
+      <w:r>
+        <w:rPr>
+          <w:rFonts w:ascii="Consolas" w:eastAsia="Times New Roman" w:hAnsi="Consolas" w:cs="Times New Roman"/>
+          <w:i/>
+          <w:sz w:val="16"/>
+          <w:szCs w:val="16"/>
+          <w:lang w:eastAsia="pt-PT"/>
+        </w:rPr>
+        <w:t>TotalDifference</w:t>
+      </w:r>
+      <w:proofErr w:type="spellEnd"/>
+      <w:r>
+        <w:rPr>
+          <w:rFonts w:ascii="Consolas" w:eastAsia="Times New Roman" w:hAnsi="Consolas" w:cs="Times New Roman"/>
+          <w:color w:val="333333"/>
+          <w:sz w:val="16"/>
+          <w:szCs w:val="16"/>
+          <w:lang w:eastAsia="pt-PT"/>
+        </w:rPr>
+        <w:t xml:space="preserve">), </w:t>
+      </w:r>
+      <w:proofErr w:type="spellStart"/>
+      <w:r>
+        <w:rPr>
+          <w:rFonts w:ascii="Consolas" w:eastAsia="Times New Roman" w:hAnsi="Consolas" w:cs="Times New Roman"/>
+          <w:b/>
+          <w:sz w:val="16"/>
+          <w:szCs w:val="16"/>
+          <w:lang w:eastAsia="pt-PT"/>
+        </w:rPr>
+        <w:t>nl</w:t>
+      </w:r>
+      <w:proofErr w:type="spellEnd"/>
+      <w:r>
+        <w:rPr>
+          <w:rFonts w:ascii="Consolas" w:eastAsia="Times New Roman" w:hAnsi="Consolas" w:cs="Times New Roman"/>
+          <w:color w:val="333333"/>
+          <w:sz w:val="16"/>
+          <w:szCs w:val="16"/>
+          <w:lang w:eastAsia="pt-PT"/>
+        </w:rPr>
+        <w:t>.</w:t>
+      </w:r>
+    </w:p>
+    <w:p>
+      <w:pPr>
+        <w:jc w:val="both"/>
+        <w:rPr>
+          <w:rFonts w:cs="Times New Roman"/>
+        </w:rPr>
+      </w:pPr>
+    </w:p>
+    <w:p>
+      <w:pPr>
+        <w:jc w:val="both"/>
+        <w:rPr>
+          <w:rFonts w:cs="Times New Roman"/>
+        </w:rPr>
+      </w:pPr>
       <w:r>
         <w:br w:type="page"/>
       </w:r>
@@ -5928,15 +8886,7 @@
           <w:color w:val="000000"/>
           <w:lang w:eastAsia="pt-PT"/>
         </w:rPr>
-        <w:t>T</w:t>
-      </w:r>
-      <w:r>
-        <w:rPr>
-          <w:rFonts w:eastAsia="Times New Roman" w:cs="Times New Roman"/>
-          <w:color w:val="000000"/>
-          <w:lang w:eastAsia="pt-PT"/>
-        </w:rPr>
-        <w:t>al como</w:t>
+        <w:t>Tal como</w:t>
       </w:r>
       <w:r>
         <w:rPr>
@@ -6234,8 +9184,6 @@
         </w:rPr>
         <w:t xml:space="preserve"> e</w:t>
       </w:r>
-      <w:bookmarkStart w:id="0" w:name="_GoBack"/>
-      <w:bookmarkEnd w:id="0"/>
       <w:r>
         <w:rPr>
           <w:rFonts w:cs="Times New Roman"/>
@@ -6254,41 +9202,6 @@
         </w:rPr>
         <w:t xml:space="preserve"> na aplicação de restrições.</w:t>
       </w:r>
-      <w:r>
-        <w:br w:type="page"/>
-      </w:r>
-    </w:p>
-    <w:p>
-      <w:pPr>
-        <w:pStyle w:val="Ttulo1"/>
-      </w:pPr>
-      <w:r>
-        <w:lastRenderedPageBreak/>
-        <w:t>Bibliografia</w:t>
-      </w:r>
-    </w:p>
-    <w:p>
-      <w:pPr>
-        <w:rPr>
-          <w:rFonts w:cs="Times New Roman"/>
-        </w:rPr>
-      </w:pPr>
-    </w:p>
-    <w:p>
-      <w:pPr>
-        <w:jc w:val="both"/>
-        <w:rPr>
-          <w:rFonts w:cs="Times New Roman"/>
-        </w:rPr>
-      </w:pPr>
-      <w:r>
-        <w:rPr>
-          <w:rFonts w:cs="Times New Roman"/>
-        </w:rPr>
-        <w:t>Texto.</w:t>
-      </w:r>
-    </w:p>
-    <w:p>
       <w:r>
         <w:br w:type="page"/>
       </w:r>
@@ -8383,13 +11296,7 @@
         <w:rPr>
           <w:b/>
         </w:rPr>
-        <w:t xml:space="preserve">tabela </w:t>
-      </w:r>
-      <w:r>
-        <w:rPr>
-          <w:b/>
-        </w:rPr>
-        <w:t>3</w:t>
+        <w:t>tabela 3</w:t>
       </w:r>
       <w:r>
         <w:t xml:space="preserve"> apresenta as vári</w:t>
@@ -20444,7 +23351,7 @@
 </file>
 
 <file path=customXml/itemProps1.xml><?xml version="1.0" encoding="utf-8"?>
-<ds:datastoreItem xmlns:ds="http://schemas.openxmlformats.org/officeDocument/2006/customXml" ds:itemID="{45D62852-E417-4ED2-8419-B325AEF3708A}">
+<ds:datastoreItem xmlns:ds="http://schemas.openxmlformats.org/officeDocument/2006/customXml" ds:itemID="{0F6BC333-00D7-4FC5-BA62-262C924074DD}">
   <ds:schemaRefs>
     <ds:schemaRef ds:uri="http://schemas.openxmlformats.org/officeDocument/2006/bibliography"/>
   </ds:schemaRefs>

</xml_diff>